<commit_message>
Se actualizan pantallazos de git
</commit_message>
<xml_diff>
--- a/PROYECTA.docx
+++ b/PROYECTA.docx
@@ -1052,6 +1052,7 @@
           <w:color w:val="262626" w:themeColor="text1" w:themeTint="D9"/>
           <w:sz w:val="36"/>
           <w:szCs w:val="36"/>
+          <w:lang w:val="en-US"/>
           <w14:shadow w14:blurRad="0" w14:dist="38100" w14:dir="2700000" w14:sx="100000" w14:sy="100000" w14:kx="0" w14:ky="0" w14:algn="bl">
             <w14:schemeClr w14:val="accent5"/>
           </w14:shadow>
@@ -1064,8 +1065,178 @@
           </w14:textOutline>
         </w:rPr>
       </w:pPr>
-      <w:proofErr w:type="spellStart"/>
-      <w:r>
+      <w:r>
+        <w:rPr>
+          <w:rFonts w:ascii="Abadi" w:hAnsi="Abadi" w:cs="Times New Roman"/>
+          <w:b/>
+          <w:color w:val="262626" w:themeColor="text1" w:themeTint="D9"/>
+          <w:sz w:val="36"/>
+          <w:szCs w:val="36"/>
+          <w:lang w:val="en-US"/>
+          <w14:shadow w14:blurRad="0" w14:dist="38100" w14:dir="2700000" w14:sx="100000" w14:sy="100000" w14:kx="0" w14:ky="0" w14:algn="bl">
+            <w14:schemeClr w14:val="accent5"/>
+          </w14:shadow>
+          <w14:textOutline w14:w="6731" w14:cap="flat" w14:cmpd="sng" w14:algn="ctr">
+            <w14:solidFill>
+              <w14:schemeClr w14:val="bg1"/>
+            </w14:solidFill>
+            <w14:prstDash w14:val="solid"/>
+            <w14:round/>
+          </w14:textOutline>
+        </w:rPr>
+        <w:t>Planni</w:t>
+      </w:r>
+      <w:r>
+        <w:rPr>
+          <w:rFonts w:ascii="Abadi" w:hAnsi="Abadi" w:cs="Times New Roman"/>
+          <w:b/>
+          <w:color w:val="262626" w:themeColor="text1" w:themeTint="D9"/>
+          <w:sz w:val="36"/>
+          <w:szCs w:val="36"/>
+          <w:lang w:val="en-US"/>
+          <w14:shadow w14:blurRad="0" w14:dist="38100" w14:dir="2700000" w14:sx="100000" w14:sy="100000" w14:kx="0" w14:ky="0" w14:algn="bl">
+            <w14:schemeClr w14:val="accent5"/>
+          </w14:shadow>
+          <w14:textOutline w14:w="6731" w14:cap="flat" w14:cmpd="sng" w14:algn="ctr">
+            <w14:solidFill>
+              <w14:schemeClr w14:val="bg1"/>
+            </w14:solidFill>
+            <w14:prstDash w14:val="solid"/>
+            <w14:round/>
+          </w14:textOutline>
+        </w:rPr>
+        <w:t>n</w:t>
+      </w:r>
+      <w:r>
+        <w:rPr>
+          <w:rFonts w:ascii="Abadi" w:hAnsi="Abadi" w:cs="Times New Roman"/>
+          <w:b/>
+          <w:color w:val="262626" w:themeColor="text1" w:themeTint="D9"/>
+          <w:sz w:val="36"/>
+          <w:szCs w:val="36"/>
+          <w:lang w:val="en-US"/>
+          <w14:shadow w14:blurRad="0" w14:dist="38100" w14:dir="2700000" w14:sx="100000" w14:sy="100000" w14:kx="0" w14:ky="0" w14:algn="bl">
+            <w14:schemeClr w14:val="accent5"/>
+          </w14:shadow>
+          <w14:textOutline w14:w="6731" w14:cap="flat" w14:cmpd="sng" w14:algn="ctr">
+            <w14:solidFill>
+              <w14:schemeClr w14:val="bg1"/>
+            </w14:solidFill>
+            <w14:prstDash w14:val="solid"/>
+            <w14:round/>
+          </w14:textOutline>
+        </w:rPr>
+        <w:t>g: Lunes</w:t>
+      </w:r>
+    </w:p>
+    <w:p>
+      <w:pPr>
+        <w:rPr>
+          <w:rFonts w:ascii="Abadi" w:hAnsi="Abadi" w:cs="Times New Roman"/>
+          <w:b/>
+          <w:color w:val="262626" w:themeColor="text1" w:themeTint="D9"/>
+          <w:sz w:val="36"/>
+          <w:szCs w:val="36"/>
+          <w:lang w:val="en-US"/>
+          <w14:shadow w14:blurRad="0" w14:dist="38100" w14:dir="2700000" w14:sx="100000" w14:sy="100000" w14:kx="0" w14:ky="0" w14:algn="bl">
+            <w14:schemeClr w14:val="accent5"/>
+          </w14:shadow>
+          <w14:textOutline w14:w="6731" w14:cap="flat" w14:cmpd="sng" w14:algn="ctr">
+            <w14:solidFill>
+              <w14:schemeClr w14:val="bg1"/>
+            </w14:solidFill>
+            <w14:prstDash w14:val="solid"/>
+            <w14:round/>
+          </w14:textOutline>
+        </w:rPr>
+      </w:pPr>
+      <w:r>
+        <w:rPr>
+          <w:rFonts w:ascii="Abadi" w:hAnsi="Abadi" w:cs="Times New Roman"/>
+          <w:b/>
+          <w:color w:val="262626" w:themeColor="text1" w:themeTint="D9"/>
+          <w:sz w:val="36"/>
+          <w:szCs w:val="36"/>
+          <w:lang w:val="en-US"/>
+          <w14:shadow w14:blurRad="0" w14:dist="38100" w14:dir="2700000" w14:sx="100000" w14:sy="100000" w14:kx="0" w14:ky="0" w14:algn="bl">
+            <w14:schemeClr w14:val="accent5"/>
+          </w14:shadow>
+          <w14:textOutline w14:w="6731" w14:cap="flat" w14:cmpd="sng" w14:algn="ctr">
+            <w14:solidFill>
+              <w14:schemeClr w14:val="bg1"/>
+            </w14:solidFill>
+            <w14:prstDash w14:val="solid"/>
+            <w14:round/>
+          </w14:textOutline>
+        </w:rPr>
+        <w:t xml:space="preserve">Dailys: </w:t>
+      </w:r>
+      <w:r>
+        <w:rPr>
+          <w:rFonts w:ascii="Abadi" w:hAnsi="Abadi" w:cs="Times New Roman"/>
+          <w:b/>
+          <w:color w:val="262626" w:themeColor="text1" w:themeTint="D9"/>
+          <w:sz w:val="36"/>
+          <w:szCs w:val="36"/>
+          <w:lang w:val="en-US"/>
+          <w14:shadow w14:blurRad="0" w14:dist="38100" w14:dir="2700000" w14:sx="100000" w14:sy="100000" w14:kx="0" w14:ky="0" w14:algn="bl">
+            <w14:schemeClr w14:val="accent5"/>
+          </w14:shadow>
+          <w14:textOutline w14:w="6731" w14:cap="flat" w14:cmpd="sng" w14:algn="ctr">
+            <w14:solidFill>
+              <w14:schemeClr w14:val="bg1"/>
+            </w14:solidFill>
+            <w14:prstDash w14:val="solid"/>
+            <w14:round/>
+          </w14:textOutline>
+        </w:rPr>
+        <w:t>Lunes</w:t>
+      </w:r>
+      <w:r>
+        <w:rPr>
+          <w:rFonts w:ascii="Abadi" w:hAnsi="Abadi" w:cs="Times New Roman"/>
+          <w:b/>
+          <w:color w:val="262626" w:themeColor="text1" w:themeTint="D9"/>
+          <w:sz w:val="36"/>
+          <w:szCs w:val="36"/>
+          <w:lang w:val="en-US"/>
+          <w14:shadow w14:blurRad="0" w14:dist="38100" w14:dir="2700000" w14:sx="100000" w14:sy="100000" w14:kx="0" w14:ky="0" w14:algn="bl">
+            <w14:schemeClr w14:val="accent5"/>
+          </w14:shadow>
+          <w14:textOutline w14:w="6731" w14:cap="flat" w14:cmpd="sng" w14:algn="ctr">
+            <w14:solidFill>
+              <w14:schemeClr w14:val="bg1"/>
+            </w14:solidFill>
+            <w14:prstDash w14:val="solid"/>
+            <w14:round/>
+          </w14:textOutline>
+        </w:rPr>
+        <w:t xml:space="preserve"> a </w:t>
+      </w:r>
+      <w:r>
+        <w:rPr>
+          <w:rFonts w:ascii="Abadi" w:hAnsi="Abadi" w:cs="Times New Roman"/>
+          <w:b/>
+          <w:color w:val="262626" w:themeColor="text1" w:themeTint="D9"/>
+          <w:sz w:val="36"/>
+          <w:szCs w:val="36"/>
+          <w:lang w:val="en-US"/>
+          <w14:shadow w14:blurRad="0" w14:dist="38100" w14:dir="2700000" w14:sx="100000" w14:sy="100000" w14:kx="0" w14:ky="0" w14:algn="bl">
+            <w14:schemeClr w14:val="accent5"/>
+          </w14:shadow>
+          <w14:textOutline w14:w="6731" w14:cap="flat" w14:cmpd="sng" w14:algn="ctr">
+            <w14:solidFill>
+              <w14:schemeClr w14:val="bg1"/>
+            </w14:solidFill>
+            <w14:prstDash w14:val="solid"/>
+            <w14:round/>
+          </w14:textOutline>
+        </w:rPr>
+        <w:t>Viernes</w:t>
+      </w:r>
+    </w:p>
+    <w:p>
+      <w:pPr>
         <w:rPr>
           <w:rFonts w:ascii="Abadi" w:hAnsi="Abadi" w:cs="Times New Roman"/>
           <w:b/>
@@ -1083,8 +1254,7 @@
             <w14:round/>
           </w14:textOutline>
         </w:rPr>
-        <w:t>Planni</w:t>
-      </w:r>
+      </w:pPr>
       <w:r>
         <w:rPr>
           <w:rFonts w:ascii="Abadi" w:hAnsi="Abadi" w:cs="Times New Roman"/>
@@ -1103,236 +1273,7 @@
             <w14:round/>
           </w14:textOutline>
         </w:rPr>
-        <w:t>n</w:t>
-      </w:r>
-      <w:r>
-        <w:rPr>
-          <w:rFonts w:ascii="Abadi" w:hAnsi="Abadi" w:cs="Times New Roman"/>
-          <w:b/>
-          <w:color w:val="262626" w:themeColor="text1" w:themeTint="D9"/>
-          <w:sz w:val="36"/>
-          <w:szCs w:val="36"/>
-          <w14:shadow w14:blurRad="0" w14:dist="38100" w14:dir="2700000" w14:sx="100000" w14:sy="100000" w14:kx="0" w14:ky="0" w14:algn="bl">
-            <w14:schemeClr w14:val="accent5"/>
-          </w14:shadow>
-          <w14:textOutline w14:w="6731" w14:cap="flat" w14:cmpd="sng" w14:algn="ctr">
-            <w14:solidFill>
-              <w14:schemeClr w14:val="bg1"/>
-            </w14:solidFill>
-            <w14:prstDash w14:val="solid"/>
-            <w14:round/>
-          </w14:textOutline>
-        </w:rPr>
-        <w:t>g</w:t>
-      </w:r>
-      <w:proofErr w:type="spellEnd"/>
-      <w:r>
-        <w:rPr>
-          <w:rFonts w:ascii="Abadi" w:hAnsi="Abadi" w:cs="Times New Roman"/>
-          <w:b/>
-          <w:color w:val="262626" w:themeColor="text1" w:themeTint="D9"/>
-          <w:sz w:val="36"/>
-          <w:szCs w:val="36"/>
-          <w14:shadow w14:blurRad="0" w14:dist="38100" w14:dir="2700000" w14:sx="100000" w14:sy="100000" w14:kx="0" w14:ky="0" w14:algn="bl">
-            <w14:schemeClr w14:val="accent5"/>
-          </w14:shadow>
-          <w14:textOutline w14:w="6731" w14:cap="flat" w14:cmpd="sng" w14:algn="ctr">
-            <w14:solidFill>
-              <w14:schemeClr w14:val="bg1"/>
-            </w14:solidFill>
-            <w14:prstDash w14:val="solid"/>
-            <w14:round/>
-          </w14:textOutline>
-        </w:rPr>
-        <w:t xml:space="preserve">: </w:t>
-      </w:r>
-      <w:proofErr w:type="gramStart"/>
-      <w:r>
-        <w:rPr>
-          <w:rFonts w:ascii="Abadi" w:hAnsi="Abadi" w:cs="Times New Roman"/>
-          <w:b/>
-          <w:color w:val="262626" w:themeColor="text1" w:themeTint="D9"/>
-          <w:sz w:val="36"/>
-          <w:szCs w:val="36"/>
-          <w14:shadow w14:blurRad="0" w14:dist="38100" w14:dir="2700000" w14:sx="100000" w14:sy="100000" w14:kx="0" w14:ky="0" w14:algn="bl">
-            <w14:schemeClr w14:val="accent5"/>
-          </w14:shadow>
-          <w14:textOutline w14:w="6731" w14:cap="flat" w14:cmpd="sng" w14:algn="ctr">
-            <w14:solidFill>
-              <w14:schemeClr w14:val="bg1"/>
-            </w14:solidFill>
-            <w14:prstDash w14:val="solid"/>
-            <w14:round/>
-          </w14:textOutline>
-        </w:rPr>
-        <w:t>Lunes</w:t>
-      </w:r>
-      <w:proofErr w:type="gramEnd"/>
-    </w:p>
-    <w:p>
-      <w:pPr>
-        <w:rPr>
-          <w:rFonts w:ascii="Abadi" w:hAnsi="Abadi" w:cs="Times New Roman"/>
-          <w:b/>
-          <w:color w:val="262626" w:themeColor="text1" w:themeTint="D9"/>
-          <w:sz w:val="36"/>
-          <w:szCs w:val="36"/>
-          <w14:shadow w14:blurRad="0" w14:dist="38100" w14:dir="2700000" w14:sx="100000" w14:sy="100000" w14:kx="0" w14:ky="0" w14:algn="bl">
-            <w14:schemeClr w14:val="accent5"/>
-          </w14:shadow>
-          <w14:textOutline w14:w="6731" w14:cap="flat" w14:cmpd="sng" w14:algn="ctr">
-            <w14:solidFill>
-              <w14:schemeClr w14:val="bg1"/>
-            </w14:solidFill>
-            <w14:prstDash w14:val="solid"/>
-            <w14:round/>
-          </w14:textOutline>
-        </w:rPr>
-      </w:pPr>
-      <w:r>
-        <w:rPr>
-          <w:rFonts w:ascii="Abadi" w:hAnsi="Abadi" w:cs="Times New Roman"/>
-          <w:b/>
-          <w:color w:val="262626" w:themeColor="text1" w:themeTint="D9"/>
-          <w:sz w:val="36"/>
-          <w:szCs w:val="36"/>
-          <w14:shadow w14:blurRad="0" w14:dist="38100" w14:dir="2700000" w14:sx="100000" w14:sy="100000" w14:kx="0" w14:ky="0" w14:algn="bl">
-            <w14:schemeClr w14:val="accent5"/>
-          </w14:shadow>
-          <w14:textOutline w14:w="6731" w14:cap="flat" w14:cmpd="sng" w14:algn="ctr">
-            <w14:solidFill>
-              <w14:schemeClr w14:val="bg1"/>
-            </w14:solidFill>
-            <w14:prstDash w14:val="solid"/>
-            <w14:round/>
-          </w14:textOutline>
-        </w:rPr>
-        <w:t xml:space="preserve">Dailys: </w:t>
-      </w:r>
-      <w:proofErr w:type="gramStart"/>
-      <w:r>
-        <w:rPr>
-          <w:rFonts w:ascii="Abadi" w:hAnsi="Abadi" w:cs="Times New Roman"/>
-          <w:b/>
-          <w:color w:val="262626" w:themeColor="text1" w:themeTint="D9"/>
-          <w:sz w:val="36"/>
-          <w:szCs w:val="36"/>
-          <w14:shadow w14:blurRad="0" w14:dist="38100" w14:dir="2700000" w14:sx="100000" w14:sy="100000" w14:kx="0" w14:ky="0" w14:algn="bl">
-            <w14:schemeClr w14:val="accent5"/>
-          </w14:shadow>
-          <w14:textOutline w14:w="6731" w14:cap="flat" w14:cmpd="sng" w14:algn="ctr">
-            <w14:solidFill>
-              <w14:schemeClr w14:val="bg1"/>
-            </w14:solidFill>
-            <w14:prstDash w14:val="solid"/>
-            <w14:round/>
-          </w14:textOutline>
-        </w:rPr>
-        <w:t>Lunes</w:t>
-      </w:r>
-      <w:proofErr w:type="gramEnd"/>
-      <w:r>
-        <w:rPr>
-          <w:rFonts w:ascii="Abadi" w:hAnsi="Abadi" w:cs="Times New Roman"/>
-          <w:b/>
-          <w:color w:val="262626" w:themeColor="text1" w:themeTint="D9"/>
-          <w:sz w:val="36"/>
-          <w:szCs w:val="36"/>
-          <w14:shadow w14:blurRad="0" w14:dist="38100" w14:dir="2700000" w14:sx="100000" w14:sy="100000" w14:kx="0" w14:ky="0" w14:algn="bl">
-            <w14:schemeClr w14:val="accent5"/>
-          </w14:shadow>
-          <w14:textOutline w14:w="6731" w14:cap="flat" w14:cmpd="sng" w14:algn="ctr">
-            <w14:solidFill>
-              <w14:schemeClr w14:val="bg1"/>
-            </w14:solidFill>
-            <w14:prstDash w14:val="solid"/>
-            <w14:round/>
-          </w14:textOutline>
-        </w:rPr>
-        <w:t xml:space="preserve"> a </w:t>
-      </w:r>
-      <w:r>
-        <w:rPr>
-          <w:rFonts w:ascii="Abadi" w:hAnsi="Abadi" w:cs="Times New Roman"/>
-          <w:b/>
-          <w:color w:val="262626" w:themeColor="text1" w:themeTint="D9"/>
-          <w:sz w:val="36"/>
-          <w:szCs w:val="36"/>
-          <w14:shadow w14:blurRad="0" w14:dist="38100" w14:dir="2700000" w14:sx="100000" w14:sy="100000" w14:kx="0" w14:ky="0" w14:algn="bl">
-            <w14:schemeClr w14:val="accent5"/>
-          </w14:shadow>
-          <w14:textOutline w14:w="6731" w14:cap="flat" w14:cmpd="sng" w14:algn="ctr">
-            <w14:solidFill>
-              <w14:schemeClr w14:val="bg1"/>
-            </w14:solidFill>
-            <w14:prstDash w14:val="solid"/>
-            <w14:round/>
-          </w14:textOutline>
-        </w:rPr>
-        <w:t>Viernes</w:t>
-      </w:r>
-    </w:p>
-    <w:p>
-      <w:pPr>
-        <w:rPr>
-          <w:rFonts w:ascii="Abadi" w:hAnsi="Abadi" w:cs="Times New Roman"/>
-          <w:b/>
-          <w:color w:val="262626" w:themeColor="text1" w:themeTint="D9"/>
-          <w:sz w:val="36"/>
-          <w:szCs w:val="36"/>
-          <w14:shadow w14:blurRad="0" w14:dist="38100" w14:dir="2700000" w14:sx="100000" w14:sy="100000" w14:kx="0" w14:ky="0" w14:algn="bl">
-            <w14:schemeClr w14:val="accent5"/>
-          </w14:shadow>
-          <w14:textOutline w14:w="6731" w14:cap="flat" w14:cmpd="sng" w14:algn="ctr">
-            <w14:solidFill>
-              <w14:schemeClr w14:val="bg1"/>
-            </w14:solidFill>
-            <w14:prstDash w14:val="solid"/>
-            <w14:round/>
-          </w14:textOutline>
-        </w:rPr>
-      </w:pPr>
-      <w:proofErr w:type="spellStart"/>
-      <w:r>
-        <w:rPr>
-          <w:rFonts w:ascii="Abadi" w:hAnsi="Abadi" w:cs="Times New Roman"/>
-          <w:b/>
-          <w:color w:val="262626" w:themeColor="text1" w:themeTint="D9"/>
-          <w:sz w:val="36"/>
-          <w:szCs w:val="36"/>
-          <w14:shadow w14:blurRad="0" w14:dist="38100" w14:dir="2700000" w14:sx="100000" w14:sy="100000" w14:kx="0" w14:ky="0" w14:algn="bl">
-            <w14:schemeClr w14:val="accent5"/>
-          </w14:shadow>
-          <w14:textOutline w14:w="6731" w14:cap="flat" w14:cmpd="sng" w14:algn="ctr">
-            <w14:solidFill>
-              <w14:schemeClr w14:val="bg1"/>
-            </w14:solidFill>
-            <w14:prstDash w14:val="solid"/>
-            <w14:round/>
-          </w14:textOutline>
-        </w:rPr>
-        <w:t>Reviews</w:t>
-      </w:r>
-      <w:proofErr w:type="spellEnd"/>
-      <w:r>
-        <w:rPr>
-          <w:rFonts w:ascii="Abadi" w:hAnsi="Abadi" w:cs="Times New Roman"/>
-          <w:b/>
-          <w:color w:val="262626" w:themeColor="text1" w:themeTint="D9"/>
-          <w:sz w:val="36"/>
-          <w:szCs w:val="36"/>
-          <w14:shadow w14:blurRad="0" w14:dist="38100" w14:dir="2700000" w14:sx="100000" w14:sy="100000" w14:kx="0" w14:ky="0" w14:algn="bl">
-            <w14:schemeClr w14:val="accent5"/>
-          </w14:shadow>
-          <w14:textOutline w14:w="6731" w14:cap="flat" w14:cmpd="sng" w14:algn="ctr">
-            <w14:solidFill>
-              <w14:schemeClr w14:val="bg1"/>
-            </w14:solidFill>
-            <w14:prstDash w14:val="solid"/>
-            <w14:round/>
-          </w14:textOutline>
-        </w:rPr>
-        <w:t>: Pendiente</w:t>
+        <w:t>Reviews: Pendiente</w:t>
       </w:r>
     </w:p>
     <w:p>
@@ -1599,15 +1540,17 @@
           <w:bCs/>
           <w:sz w:val="28"/>
           <w:szCs w:val="28"/>
-        </w:rPr>
-      </w:pPr>
-      <w:r>
-        <w:rPr>
-          <w:rFonts w:ascii="Times New Roman" w:hAnsi="Times New Roman" w:cs="Times New Roman"/>
-          <w:b/>
-          <w:bCs/>
-          <w:sz w:val="28"/>
-          <w:szCs w:val="28"/>
+          <w:lang w:val="en-US"/>
+        </w:rPr>
+      </w:pPr>
+      <w:r>
+        <w:rPr>
+          <w:rFonts w:ascii="Times New Roman" w:hAnsi="Times New Roman" w:cs="Times New Roman"/>
+          <w:b/>
+          <w:bCs/>
+          <w:sz w:val="28"/>
+          <w:szCs w:val="28"/>
+          <w:lang w:val="en-US"/>
         </w:rPr>
         <w:t xml:space="preserve">git remote add origin </w:t>
       </w:r>
@@ -1619,6 +1562,7 @@
             <w:bCs/>
             <w:sz w:val="28"/>
             <w:szCs w:val="28"/>
+            <w:lang w:val="en-US"/>
           </w:rPr>
           <w:t>https://github.com/ProyectaTeamMinTic/proyectaMinTic.git</w:t>
         </w:r>
@@ -1649,7 +1593,6 @@
         </w:rPr>
         <w:t xml:space="preserve">git </w:t>
       </w:r>
-      <w:proofErr w:type="spellStart"/>
       <w:r>
         <w:rPr>
           <w:rFonts w:ascii="Times New Roman" w:hAnsi="Times New Roman" w:cs="Times New Roman"/>
@@ -1660,7 +1603,6 @@
         </w:rPr>
         <w:t>fetch</w:t>
       </w:r>
-      <w:proofErr w:type="spellEnd"/>
     </w:p>
     <w:p>
       <w:pPr>
@@ -1685,29 +1627,7 @@
           <w:sz w:val="28"/>
           <w:szCs w:val="28"/>
         </w:rPr>
-        <w:t xml:space="preserve">git </w:t>
-      </w:r>
-      <w:proofErr w:type="spellStart"/>
-      <w:r>
-        <w:rPr>
-          <w:rFonts w:ascii="Times New Roman" w:hAnsi="Times New Roman" w:cs="Times New Roman"/>
-          <w:b/>
-          <w:bCs/>
-          <w:sz w:val="28"/>
-          <w:szCs w:val="28"/>
-        </w:rPr>
-        <w:t>checkout</w:t>
-      </w:r>
-      <w:proofErr w:type="spellEnd"/>
-      <w:r>
-        <w:rPr>
-          <w:rFonts w:ascii="Times New Roman" w:hAnsi="Times New Roman" w:cs="Times New Roman"/>
-          <w:b/>
-          <w:bCs/>
-          <w:sz w:val="28"/>
-          <w:szCs w:val="28"/>
-        </w:rPr>
-        <w:t xml:space="preserve"> sprint1</w:t>
+        <w:t>git checkout sprint1</w:t>
       </w:r>
     </w:p>
     <w:p>
@@ -1733,29 +1653,7 @@
           <w:sz w:val="28"/>
           <w:szCs w:val="28"/>
         </w:rPr>
-        <w:t xml:space="preserve">git </w:t>
-      </w:r>
-      <w:proofErr w:type="spellStart"/>
-      <w:r>
-        <w:rPr>
-          <w:rFonts w:ascii="Times New Roman" w:hAnsi="Times New Roman" w:cs="Times New Roman"/>
-          <w:b/>
-          <w:bCs/>
-          <w:sz w:val="28"/>
-          <w:szCs w:val="28"/>
-        </w:rPr>
-        <w:t>pull</w:t>
-      </w:r>
-      <w:proofErr w:type="spellEnd"/>
-      <w:r>
-        <w:rPr>
-          <w:rFonts w:ascii="Times New Roman" w:hAnsi="Times New Roman" w:cs="Times New Roman"/>
-          <w:b/>
-          <w:bCs/>
-          <w:sz w:val="28"/>
-          <w:szCs w:val="28"/>
-        </w:rPr>
-        <w:t xml:space="preserve"> origin sprint1</w:t>
+        <w:t>git pull origin sprint1</w:t>
       </w:r>
     </w:p>
     <w:p>
@@ -1807,64 +1705,8 @@
           <w:sz w:val="28"/>
           <w:szCs w:val="28"/>
         </w:rPr>
-        <w:t xml:space="preserve">git </w:t>
-      </w:r>
-      <w:proofErr w:type="spellStart"/>
-      <w:r>
-        <w:rPr>
-          <w:rFonts w:ascii="Times New Roman" w:hAnsi="Times New Roman" w:cs="Times New Roman"/>
-          <w:b/>
-          <w:bCs/>
-          <w:sz w:val="28"/>
-          <w:szCs w:val="28"/>
-        </w:rPr>
-        <w:t>checkout</w:t>
-      </w:r>
-      <w:proofErr w:type="spellEnd"/>
-      <w:r>
-        <w:rPr>
-          <w:rFonts w:ascii="Times New Roman" w:hAnsi="Times New Roman" w:cs="Times New Roman"/>
-          <w:b/>
-          <w:bCs/>
-          <w:sz w:val="28"/>
-          <w:szCs w:val="28"/>
-        </w:rPr>
-        <w:t xml:space="preserve"> -b “nombre de la rama” </w:t>
-      </w:r>
-      <w:proofErr w:type="spellStart"/>
-      <w:r>
-        <w:rPr>
-          <w:rFonts w:ascii="Times New Roman" w:hAnsi="Times New Roman" w:cs="Times New Roman"/>
-          <w:b/>
-          <w:bCs/>
-          <w:sz w:val="28"/>
-          <w:szCs w:val="28"/>
-        </w:rPr>
-        <w:t>ejm</w:t>
-      </w:r>
-      <w:proofErr w:type="spellEnd"/>
-      <w:r>
-        <w:rPr>
-          <w:rFonts w:ascii="Times New Roman" w:hAnsi="Times New Roman" w:cs="Times New Roman"/>
-          <w:b/>
-          <w:bCs/>
-          <w:sz w:val="28"/>
-          <w:szCs w:val="28"/>
-        </w:rPr>
-        <w:t xml:space="preserve">: </w:t>
-      </w:r>
-      <w:proofErr w:type="spellStart"/>
-      <w:r>
-        <w:rPr>
-          <w:rFonts w:ascii="Times New Roman" w:hAnsi="Times New Roman" w:cs="Times New Roman"/>
-          <w:b/>
-          <w:bCs/>
-          <w:sz w:val="28"/>
-          <w:szCs w:val="28"/>
-        </w:rPr>
-        <w:t>dev_franklin</w:t>
-      </w:r>
-      <w:proofErr w:type="spellEnd"/>
+        <w:t>git checkout -b “nombre de la rama” ejm: dev_franklin</w:t>
+      </w:r>
     </w:p>
     <w:p>
       <w:pPr>
@@ -1889,29 +1731,7 @@
           <w:sz w:val="28"/>
           <w:szCs w:val="28"/>
         </w:rPr>
-        <w:t xml:space="preserve">git </w:t>
-      </w:r>
-      <w:proofErr w:type="spellStart"/>
-      <w:r>
-        <w:rPr>
-          <w:rFonts w:ascii="Times New Roman" w:hAnsi="Times New Roman" w:cs="Times New Roman"/>
-          <w:b/>
-          <w:bCs/>
-          <w:sz w:val="28"/>
-          <w:szCs w:val="28"/>
-        </w:rPr>
-        <w:t>merge</w:t>
-      </w:r>
-      <w:proofErr w:type="spellEnd"/>
-      <w:r>
-        <w:rPr>
-          <w:rFonts w:ascii="Times New Roman" w:hAnsi="Times New Roman" w:cs="Times New Roman"/>
-          <w:b/>
-          <w:bCs/>
-          <w:sz w:val="28"/>
-          <w:szCs w:val="28"/>
-        </w:rPr>
-        <w:t xml:space="preserve"> sprint1</w:t>
+        <w:t>git merge sprint1</w:t>
       </w:r>
       <w:r>
         <w:rPr>
@@ -1973,29 +1793,7 @@
           <w:sz w:val="28"/>
           <w:szCs w:val="28"/>
         </w:rPr>
-        <w:t xml:space="preserve">guardar y </w:t>
-      </w:r>
-      <w:proofErr w:type="spellStart"/>
-      <w:r>
-        <w:rPr>
-          <w:rFonts w:ascii="Times New Roman" w:hAnsi="Times New Roman" w:cs="Times New Roman"/>
-          <w:b/>
-          <w:bCs/>
-          <w:sz w:val="28"/>
-          <w:szCs w:val="28"/>
-        </w:rPr>
-        <w:t>cerar</w:t>
-      </w:r>
-      <w:proofErr w:type="spellEnd"/>
-      <w:r>
-        <w:rPr>
-          <w:rFonts w:ascii="Times New Roman" w:hAnsi="Times New Roman" w:cs="Times New Roman"/>
-          <w:b/>
-          <w:bCs/>
-          <w:sz w:val="28"/>
-          <w:szCs w:val="28"/>
-        </w:rPr>
-        <w:t xml:space="preserve"> documento</w:t>
+        <w:t>guardar y cerar documento</w:t>
       </w:r>
     </w:p>
     <w:p>
@@ -2021,20 +1819,8 @@
           <w:sz w:val="28"/>
           <w:szCs w:val="28"/>
         </w:rPr>
-        <w:t xml:space="preserve">git </w:t>
-      </w:r>
-      <w:proofErr w:type="gramStart"/>
-      <w:r>
-        <w:rPr>
-          <w:rFonts w:ascii="Times New Roman" w:hAnsi="Times New Roman" w:cs="Times New Roman"/>
-          <w:b/>
-          <w:bCs/>
-          <w:sz w:val="28"/>
-          <w:szCs w:val="28"/>
-        </w:rPr>
-        <w:t>add .</w:t>
-      </w:r>
-      <w:proofErr w:type="gramEnd"/>
+        <w:t>git add .</w:t>
+      </w:r>
     </w:p>
     <w:p>
       <w:pPr>
@@ -2059,29 +1845,7 @@
           <w:sz w:val="28"/>
           <w:szCs w:val="28"/>
         </w:rPr>
-        <w:t xml:space="preserve">git </w:t>
-      </w:r>
-      <w:proofErr w:type="spellStart"/>
-      <w:r>
-        <w:rPr>
-          <w:rFonts w:ascii="Times New Roman" w:hAnsi="Times New Roman" w:cs="Times New Roman"/>
-          <w:b/>
-          <w:bCs/>
-          <w:sz w:val="28"/>
-          <w:szCs w:val="28"/>
-        </w:rPr>
-        <w:t>commit</w:t>
-      </w:r>
-      <w:proofErr w:type="spellEnd"/>
-      <w:r>
-        <w:rPr>
-          <w:rFonts w:ascii="Times New Roman" w:hAnsi="Times New Roman" w:cs="Times New Roman"/>
-          <w:b/>
-          <w:bCs/>
-          <w:sz w:val="28"/>
-          <w:szCs w:val="28"/>
-        </w:rPr>
-        <w:t xml:space="preserve"> -m “Hojas de cada miembro del equipo”</w:t>
+        <w:t>git commit -m “Hojas de cada miembro del equipo”</w:t>
       </w:r>
     </w:p>
     <w:p>
@@ -2097,84 +1861,31 @@
           <w:bCs/>
           <w:sz w:val="28"/>
           <w:szCs w:val="28"/>
-        </w:rPr>
-      </w:pPr>
-      <w:r>
-        <w:rPr>
-          <w:rFonts w:ascii="Times New Roman" w:hAnsi="Times New Roman" w:cs="Times New Roman"/>
-          <w:b/>
-          <w:bCs/>
-          <w:sz w:val="28"/>
-          <w:szCs w:val="28"/>
-        </w:rPr>
-        <w:t xml:space="preserve">git </w:t>
-      </w:r>
-      <w:proofErr w:type="spellStart"/>
-      <w:r>
-        <w:rPr>
-          <w:rFonts w:ascii="Times New Roman" w:hAnsi="Times New Roman" w:cs="Times New Roman"/>
-          <w:b/>
-          <w:bCs/>
-          <w:sz w:val="28"/>
-          <w:szCs w:val="28"/>
-        </w:rPr>
-        <w:t>push</w:t>
-      </w:r>
-      <w:proofErr w:type="spellEnd"/>
-      <w:r>
-        <w:rPr>
-          <w:rFonts w:ascii="Times New Roman" w:hAnsi="Times New Roman" w:cs="Times New Roman"/>
-          <w:b/>
-          <w:bCs/>
-          <w:sz w:val="28"/>
-          <w:szCs w:val="28"/>
-        </w:rPr>
-        <w:t xml:space="preserve"> origin </w:t>
-      </w:r>
-      <w:r>
-        <w:rPr>
-          <w:rFonts w:ascii="Times New Roman" w:hAnsi="Times New Roman" w:cs="Times New Roman"/>
-          <w:b/>
-          <w:bCs/>
-          <w:sz w:val="28"/>
-          <w:szCs w:val="28"/>
-        </w:rPr>
-        <w:t xml:space="preserve">rama personal </w:t>
-      </w:r>
-      <w:proofErr w:type="spellStart"/>
-      <w:r>
-        <w:rPr>
-          <w:rFonts w:ascii="Times New Roman" w:hAnsi="Times New Roman" w:cs="Times New Roman"/>
-          <w:b/>
-          <w:bCs/>
-          <w:sz w:val="28"/>
-          <w:szCs w:val="28"/>
-        </w:rPr>
-        <w:t>ejm</w:t>
-      </w:r>
-      <w:proofErr w:type="spellEnd"/>
-      <w:r>
-        <w:rPr>
-          <w:rFonts w:ascii="Times New Roman" w:hAnsi="Times New Roman" w:cs="Times New Roman"/>
-          <w:b/>
-          <w:bCs/>
-          <w:sz w:val="28"/>
-          <w:szCs w:val="28"/>
-        </w:rPr>
-        <w:t xml:space="preserve">: </w:t>
-      </w:r>
-      <w:proofErr w:type="spellStart"/>
-      <w:r>
-        <w:rPr>
-          <w:rFonts w:ascii="Times New Roman" w:hAnsi="Times New Roman" w:cs="Times New Roman"/>
-          <w:b/>
-          <w:bCs/>
-          <w:sz w:val="28"/>
-          <w:szCs w:val="28"/>
-        </w:rPr>
-        <w:t>dev_franklin</w:t>
-      </w:r>
-      <w:proofErr w:type="spellEnd"/>
+          <w:lang w:val="en-US"/>
+        </w:rPr>
+      </w:pPr>
+      <w:r>
+        <w:rPr>
+          <w:rFonts w:ascii="Times New Roman" w:hAnsi="Times New Roman" w:cs="Times New Roman"/>
+          <w:b/>
+          <w:bCs/>
+          <w:sz w:val="28"/>
+          <w:szCs w:val="28"/>
+          <w:lang w:val="en-US"/>
+        </w:rPr>
+        <w:t xml:space="preserve">git push origin </w:t>
+      </w:r>
+      <w:r>
+        <w:rPr>
+          <w:rFonts w:ascii="Times New Roman" w:hAnsi="Times New Roman" w:cs="Times New Roman"/>
+          <w:b/>
+          <w:bCs/>
+          <w:sz w:val="28"/>
+          <w:szCs w:val="28"/>
+          <w:lang w:val="en-US"/>
+        </w:rPr>
+        <w:t>rama personal ejm: dev_franklin</w:t>
+      </w:r>
     </w:p>
     <w:p>
       <w:pPr>
@@ -2233,15 +1944,17 @@
           <w:bCs/>
           <w:sz w:val="28"/>
           <w:szCs w:val="28"/>
-        </w:rPr>
-      </w:pPr>
-      <w:r>
-        <w:rPr>
-          <w:rFonts w:ascii="Times New Roman" w:hAnsi="Times New Roman" w:cs="Times New Roman"/>
-          <w:b/>
-          <w:bCs/>
-          <w:sz w:val="28"/>
-          <w:szCs w:val="28"/>
+          <w:lang w:val="en-US"/>
+        </w:rPr>
+      </w:pPr>
+      <w:r>
+        <w:rPr>
+          <w:rFonts w:ascii="Times New Roman" w:hAnsi="Times New Roman" w:cs="Times New Roman"/>
+          <w:b/>
+          <w:bCs/>
+          <w:sz w:val="28"/>
+          <w:szCs w:val="28"/>
+          <w:lang w:val="en-US"/>
         </w:rPr>
         <w:t xml:space="preserve">git clone </w:t>
       </w:r>
@@ -2253,6 +1966,7 @@
             <w:bCs/>
             <w:sz w:val="28"/>
             <w:szCs w:val="28"/>
+            <w:lang w:val="en-US"/>
           </w:rPr>
           <w:t>https://github.com/ProyectaTeamMinTic/proyectaMinTic.git</w:t>
         </w:r>
@@ -2281,20 +1995,8 @@
           <w:sz w:val="28"/>
           <w:szCs w:val="28"/>
         </w:rPr>
-        <w:t xml:space="preserve">cd </w:t>
-      </w:r>
-      <w:proofErr w:type="spellStart"/>
-      <w:r>
-        <w:rPr>
-          <w:rFonts w:ascii="Times New Roman" w:hAnsi="Times New Roman" w:cs="Times New Roman"/>
-          <w:b/>
-          <w:bCs/>
-          <w:sz w:val="28"/>
-          <w:szCs w:val="28"/>
-        </w:rPr>
-        <w:t>proyectaMinTic</w:t>
-      </w:r>
-      <w:proofErr w:type="spellEnd"/>
+        <w:t>cd proyectaMinTic</w:t>
+      </w:r>
     </w:p>
     <w:p>
       <w:pPr>
@@ -2319,20 +2021,8 @@
           <w:sz w:val="28"/>
           <w:szCs w:val="28"/>
         </w:rPr>
-        <w:t xml:space="preserve">git </w:t>
-      </w:r>
-      <w:proofErr w:type="spellStart"/>
-      <w:r>
-        <w:rPr>
-          <w:rFonts w:ascii="Times New Roman" w:hAnsi="Times New Roman" w:cs="Times New Roman"/>
-          <w:b/>
-          <w:bCs/>
-          <w:sz w:val="28"/>
-          <w:szCs w:val="28"/>
-        </w:rPr>
-        <w:t>checkout</w:t>
-      </w:r>
-      <w:proofErr w:type="spellEnd"/>
+        <w:t>git checkout</w:t>
+      </w:r>
       <w:r>
         <w:rPr>
           <w:rFonts w:ascii="Times New Roman" w:hAnsi="Times New Roman" w:cs="Times New Roman"/>
@@ -2367,64 +2057,8 @@
           <w:sz w:val="28"/>
           <w:szCs w:val="28"/>
         </w:rPr>
-        <w:t xml:space="preserve">git </w:t>
-      </w:r>
-      <w:proofErr w:type="spellStart"/>
-      <w:r>
-        <w:rPr>
-          <w:rFonts w:ascii="Times New Roman" w:hAnsi="Times New Roman" w:cs="Times New Roman"/>
-          <w:b/>
-          <w:bCs/>
-          <w:sz w:val="28"/>
-          <w:szCs w:val="28"/>
-        </w:rPr>
-        <w:t>checkout</w:t>
-      </w:r>
-      <w:proofErr w:type="spellEnd"/>
-      <w:r>
-        <w:rPr>
-          <w:rFonts w:ascii="Times New Roman" w:hAnsi="Times New Roman" w:cs="Times New Roman"/>
-          <w:b/>
-          <w:bCs/>
-          <w:sz w:val="28"/>
-          <w:szCs w:val="28"/>
-        </w:rPr>
-        <w:t xml:space="preserve"> -b “nombre de la rama” </w:t>
-      </w:r>
-      <w:proofErr w:type="spellStart"/>
-      <w:r>
-        <w:rPr>
-          <w:rFonts w:ascii="Times New Roman" w:hAnsi="Times New Roman" w:cs="Times New Roman"/>
-          <w:b/>
-          <w:bCs/>
-          <w:sz w:val="28"/>
-          <w:szCs w:val="28"/>
-        </w:rPr>
-        <w:t>ejm</w:t>
-      </w:r>
-      <w:proofErr w:type="spellEnd"/>
-      <w:r>
-        <w:rPr>
-          <w:rFonts w:ascii="Times New Roman" w:hAnsi="Times New Roman" w:cs="Times New Roman"/>
-          <w:b/>
-          <w:bCs/>
-          <w:sz w:val="28"/>
-          <w:szCs w:val="28"/>
-        </w:rPr>
-        <w:t xml:space="preserve">: </w:t>
-      </w:r>
-      <w:proofErr w:type="spellStart"/>
-      <w:r>
-        <w:rPr>
-          <w:rFonts w:ascii="Times New Roman" w:hAnsi="Times New Roman" w:cs="Times New Roman"/>
-          <w:b/>
-          <w:bCs/>
-          <w:sz w:val="28"/>
-          <w:szCs w:val="28"/>
-        </w:rPr>
-        <w:t>dev_franklin</w:t>
-      </w:r>
-      <w:proofErr w:type="spellEnd"/>
+        <w:t>git checkout -b “nombre de la rama” ejm: dev_franklin</w:t>
+      </w:r>
     </w:p>
     <w:p>
       <w:pPr>
@@ -2449,20 +2083,8 @@
           <w:sz w:val="28"/>
           <w:szCs w:val="28"/>
         </w:rPr>
-        <w:t xml:space="preserve">git </w:t>
-      </w:r>
-      <w:proofErr w:type="gramStart"/>
-      <w:r>
-        <w:rPr>
-          <w:rFonts w:ascii="Times New Roman" w:hAnsi="Times New Roman" w:cs="Times New Roman"/>
-          <w:b/>
-          <w:bCs/>
-          <w:sz w:val="28"/>
-          <w:szCs w:val="28"/>
-        </w:rPr>
-        <w:t>add .</w:t>
-      </w:r>
-      <w:proofErr w:type="gramEnd"/>
+        <w:t>git add .</w:t>
+      </w:r>
     </w:p>
     <w:p>
       <w:pPr>
@@ -2487,29 +2109,7 @@
           <w:sz w:val="28"/>
           <w:szCs w:val="28"/>
         </w:rPr>
-        <w:t xml:space="preserve">git </w:t>
-      </w:r>
-      <w:proofErr w:type="spellStart"/>
-      <w:r>
-        <w:rPr>
-          <w:rFonts w:ascii="Times New Roman" w:hAnsi="Times New Roman" w:cs="Times New Roman"/>
-          <w:b/>
-          <w:bCs/>
-          <w:sz w:val="28"/>
-          <w:szCs w:val="28"/>
-        </w:rPr>
-        <w:t>commit</w:t>
-      </w:r>
-      <w:proofErr w:type="spellEnd"/>
-      <w:r>
-        <w:rPr>
-          <w:rFonts w:ascii="Times New Roman" w:hAnsi="Times New Roman" w:cs="Times New Roman"/>
-          <w:b/>
-          <w:bCs/>
-          <w:sz w:val="28"/>
-          <w:szCs w:val="28"/>
-        </w:rPr>
-        <w:t xml:space="preserve"> -m “Hojas de cada miembro del equipo”</w:t>
+        <w:t>git commit -m “Hojas de cada miembro del equipo”</w:t>
       </w:r>
     </w:p>
     <w:p>
@@ -2525,84 +2125,31 @@
           <w:bCs/>
           <w:sz w:val="28"/>
           <w:szCs w:val="28"/>
-        </w:rPr>
-      </w:pPr>
-      <w:r>
-        <w:rPr>
-          <w:rFonts w:ascii="Times New Roman" w:hAnsi="Times New Roman" w:cs="Times New Roman"/>
-          <w:b/>
-          <w:bCs/>
-          <w:sz w:val="28"/>
-          <w:szCs w:val="28"/>
-        </w:rPr>
-        <w:t xml:space="preserve">git </w:t>
-      </w:r>
-      <w:proofErr w:type="spellStart"/>
-      <w:r>
-        <w:rPr>
-          <w:rFonts w:ascii="Times New Roman" w:hAnsi="Times New Roman" w:cs="Times New Roman"/>
-          <w:b/>
-          <w:bCs/>
-          <w:sz w:val="28"/>
-          <w:szCs w:val="28"/>
-        </w:rPr>
-        <w:t>push</w:t>
-      </w:r>
-      <w:proofErr w:type="spellEnd"/>
-      <w:r>
-        <w:rPr>
-          <w:rFonts w:ascii="Times New Roman" w:hAnsi="Times New Roman" w:cs="Times New Roman"/>
-          <w:b/>
-          <w:bCs/>
-          <w:sz w:val="28"/>
-          <w:szCs w:val="28"/>
-        </w:rPr>
-        <w:t xml:space="preserve"> origin </w:t>
-      </w:r>
-      <w:r>
-        <w:rPr>
-          <w:rFonts w:ascii="Times New Roman" w:hAnsi="Times New Roman" w:cs="Times New Roman"/>
-          <w:b/>
-          <w:bCs/>
-          <w:sz w:val="28"/>
-          <w:szCs w:val="28"/>
-        </w:rPr>
-        <w:t xml:space="preserve">rama personal </w:t>
-      </w:r>
-      <w:proofErr w:type="spellStart"/>
-      <w:r>
-        <w:rPr>
-          <w:rFonts w:ascii="Times New Roman" w:hAnsi="Times New Roman" w:cs="Times New Roman"/>
-          <w:b/>
-          <w:bCs/>
-          <w:sz w:val="28"/>
-          <w:szCs w:val="28"/>
-        </w:rPr>
-        <w:t>ejm</w:t>
-      </w:r>
-      <w:proofErr w:type="spellEnd"/>
-      <w:r>
-        <w:rPr>
-          <w:rFonts w:ascii="Times New Roman" w:hAnsi="Times New Roman" w:cs="Times New Roman"/>
-          <w:b/>
-          <w:bCs/>
-          <w:sz w:val="28"/>
-          <w:szCs w:val="28"/>
-        </w:rPr>
-        <w:t xml:space="preserve">: </w:t>
-      </w:r>
-      <w:proofErr w:type="spellStart"/>
-      <w:r>
-        <w:rPr>
-          <w:rFonts w:ascii="Times New Roman" w:hAnsi="Times New Roman" w:cs="Times New Roman"/>
-          <w:b/>
-          <w:bCs/>
-          <w:sz w:val="28"/>
-          <w:szCs w:val="28"/>
-        </w:rPr>
-        <w:t>dev_franklin</w:t>
-      </w:r>
-      <w:proofErr w:type="spellEnd"/>
+          <w:lang w:val="en-US"/>
+        </w:rPr>
+      </w:pPr>
+      <w:r>
+        <w:rPr>
+          <w:rFonts w:ascii="Times New Roman" w:hAnsi="Times New Roman" w:cs="Times New Roman"/>
+          <w:b/>
+          <w:bCs/>
+          <w:sz w:val="28"/>
+          <w:szCs w:val="28"/>
+          <w:lang w:val="en-US"/>
+        </w:rPr>
+        <w:t xml:space="preserve">git push origin </w:t>
+      </w:r>
+      <w:r>
+        <w:rPr>
+          <w:rFonts w:ascii="Times New Roman" w:hAnsi="Times New Roman" w:cs="Times New Roman"/>
+          <w:b/>
+          <w:bCs/>
+          <w:sz w:val="28"/>
+          <w:szCs w:val="28"/>
+          <w:lang w:val="en-US"/>
+        </w:rPr>
+        <w:t>rama personal ejm: dev_franklin</w:t>
+      </w:r>
     </w:p>
     <w:p>
       <w:pPr>
@@ -2627,29 +2174,7 @@
           <w:sz w:val="28"/>
           <w:szCs w:val="28"/>
         </w:rPr>
-        <w:t xml:space="preserve">git </w:t>
-      </w:r>
-      <w:proofErr w:type="spellStart"/>
-      <w:r>
-        <w:rPr>
-          <w:rFonts w:ascii="Times New Roman" w:hAnsi="Times New Roman" w:cs="Times New Roman"/>
-          <w:b/>
-          <w:bCs/>
-          <w:sz w:val="28"/>
-          <w:szCs w:val="28"/>
-        </w:rPr>
-        <w:t>checkout</w:t>
-      </w:r>
-      <w:proofErr w:type="spellEnd"/>
-      <w:r>
-        <w:rPr>
-          <w:rFonts w:ascii="Times New Roman" w:hAnsi="Times New Roman" w:cs="Times New Roman"/>
-          <w:b/>
-          <w:bCs/>
-          <w:sz w:val="28"/>
-          <w:szCs w:val="28"/>
-        </w:rPr>
-        <w:t xml:space="preserve"> sprint1 </w:t>
+        <w:t xml:space="preserve">git checkout sprint1 </w:t>
       </w:r>
     </w:p>
     <w:p>
@@ -2665,74 +2190,20 @@
           <w:bCs/>
           <w:sz w:val="28"/>
           <w:szCs w:val="28"/>
-        </w:rPr>
-      </w:pPr>
-      <w:r>
-        <w:rPr>
-          <w:rFonts w:ascii="Times New Roman" w:hAnsi="Times New Roman" w:cs="Times New Roman"/>
-          <w:b/>
-          <w:bCs/>
-          <w:sz w:val="28"/>
-          <w:szCs w:val="28"/>
-        </w:rPr>
-        <w:t xml:space="preserve">git </w:t>
-      </w:r>
-      <w:proofErr w:type="spellStart"/>
-      <w:r>
-        <w:rPr>
-          <w:rFonts w:ascii="Times New Roman" w:hAnsi="Times New Roman" w:cs="Times New Roman"/>
-          <w:b/>
-          <w:bCs/>
-          <w:sz w:val="28"/>
-          <w:szCs w:val="28"/>
-        </w:rPr>
-        <w:t>merge</w:t>
-      </w:r>
-      <w:proofErr w:type="spellEnd"/>
-      <w:r>
-        <w:rPr>
-          <w:rFonts w:ascii="Times New Roman" w:hAnsi="Times New Roman" w:cs="Times New Roman"/>
-          <w:b/>
-          <w:bCs/>
-          <w:sz w:val="28"/>
-          <w:szCs w:val="28"/>
-        </w:rPr>
-        <w:t xml:space="preserve"> rama personal </w:t>
-      </w:r>
-      <w:proofErr w:type="spellStart"/>
-      <w:r>
-        <w:rPr>
-          <w:rFonts w:ascii="Times New Roman" w:hAnsi="Times New Roman" w:cs="Times New Roman"/>
-          <w:b/>
-          <w:bCs/>
-          <w:sz w:val="28"/>
-          <w:szCs w:val="28"/>
-        </w:rPr>
-        <w:t>ejm</w:t>
-      </w:r>
-      <w:proofErr w:type="spellEnd"/>
-      <w:r>
-        <w:rPr>
-          <w:rFonts w:ascii="Times New Roman" w:hAnsi="Times New Roman" w:cs="Times New Roman"/>
-          <w:b/>
-          <w:bCs/>
-          <w:sz w:val="28"/>
-          <w:szCs w:val="28"/>
-        </w:rPr>
-        <w:t xml:space="preserve">: </w:t>
-      </w:r>
-      <w:proofErr w:type="spellStart"/>
-      <w:r>
-        <w:rPr>
-          <w:rFonts w:ascii="Times New Roman" w:hAnsi="Times New Roman" w:cs="Times New Roman"/>
-          <w:b/>
-          <w:bCs/>
-          <w:sz w:val="28"/>
-          <w:szCs w:val="28"/>
-        </w:rPr>
-        <w:t>dev_franklin</w:t>
-      </w:r>
-      <w:proofErr w:type="spellEnd"/>
+          <w:lang w:val="en-US"/>
+        </w:rPr>
+      </w:pPr>
+      <w:r>
+        <w:rPr>
+          <w:rFonts w:ascii="Times New Roman" w:hAnsi="Times New Roman" w:cs="Times New Roman"/>
+          <w:b/>
+          <w:bCs/>
+          <w:sz w:val="28"/>
+          <w:szCs w:val="28"/>
+          <w:lang w:val="en-US"/>
+        </w:rPr>
+        <w:t>git merge rama personal ejm: dev_franklin</w:t>
+      </w:r>
     </w:p>
     <w:p>
       <w:pPr>
@@ -2757,29 +2228,7 @@
           <w:sz w:val="28"/>
           <w:szCs w:val="28"/>
         </w:rPr>
-        <w:t xml:space="preserve">git </w:t>
-      </w:r>
-      <w:proofErr w:type="spellStart"/>
-      <w:r>
-        <w:rPr>
-          <w:rFonts w:ascii="Times New Roman" w:hAnsi="Times New Roman" w:cs="Times New Roman"/>
-          <w:b/>
-          <w:bCs/>
-          <w:sz w:val="28"/>
-          <w:szCs w:val="28"/>
-        </w:rPr>
-        <w:t>push</w:t>
-      </w:r>
-      <w:proofErr w:type="spellEnd"/>
-      <w:r>
-        <w:rPr>
-          <w:rFonts w:ascii="Times New Roman" w:hAnsi="Times New Roman" w:cs="Times New Roman"/>
-          <w:b/>
-          <w:bCs/>
-          <w:sz w:val="28"/>
-          <w:szCs w:val="28"/>
-        </w:rPr>
-        <w:t xml:space="preserve"> origin sprint1</w:t>
+        <w:t>git push origin sprint1</w:t>
       </w:r>
     </w:p>
     <w:p>
@@ -3678,15 +3127,7 @@
         <w:spacing w:after="0"/>
       </w:pPr>
       <w:r>
-        <w:t xml:space="preserve">Creación de Rama desarrollador </w:t>
-      </w:r>
-      <w:proofErr w:type="spellStart"/>
-      <w:r>
-        <w:t>dev_mauricio</w:t>
-      </w:r>
-      <w:proofErr w:type="spellEnd"/>
-      <w:r>
-        <w:t>:</w:t>
+        <w:t>Creación de Rama desarrollador dev_mauricio:</w:t>
       </w:r>
     </w:p>
     <w:p>
@@ -3816,23 +3257,7 @@
         <w:spacing w:after="0"/>
       </w:pPr>
       <w:r>
-        <w:t xml:space="preserve">Agregado el </w:t>
-      </w:r>
-      <w:proofErr w:type="spellStart"/>
-      <w:r>
-        <w:t>commit</w:t>
-      </w:r>
-      <w:proofErr w:type="spellEnd"/>
-      <w:r>
-        <w:t xml:space="preserve"> con hoja manejo git </w:t>
-      </w:r>
-      <w:proofErr w:type="spellStart"/>
-      <w:r>
-        <w:t>dev_mauricio</w:t>
-      </w:r>
-      <w:proofErr w:type="spellEnd"/>
-      <w:r>
-        <w:t>:</w:t>
+        <w:t>Agregado el commit con hoja manejo git dev_mauricio:</w:t>
       </w:r>
     </w:p>
     <w:p>
@@ -3900,21 +3325,8 @@
         </w:numPr>
         <w:spacing w:after="0"/>
       </w:pPr>
-      <w:proofErr w:type="spellStart"/>
-      <w:r>
-        <w:t>Push</w:t>
-      </w:r>
-      <w:proofErr w:type="spellEnd"/>
-      <w:r>
-        <w:t xml:space="preserve"> hacia el repositorio github.com de la nueva rama </w:t>
-      </w:r>
-      <w:proofErr w:type="spellStart"/>
-      <w:r>
-        <w:t>dev_mauricio</w:t>
-      </w:r>
-      <w:proofErr w:type="spellEnd"/>
-      <w:r>
-        <w:t>:</w:t>
+      <w:r>
+        <w:t>Push hacia el repositorio github.com de la nueva rama dev_mauricio:</w:t>
       </w:r>
     </w:p>
     <w:p>
@@ -3978,13 +3390,8 @@
         </w:numPr>
         <w:spacing w:after="0"/>
       </w:pPr>
-      <w:proofErr w:type="spellStart"/>
-      <w:r>
-        <w:t>Merge</w:t>
-      </w:r>
-      <w:proofErr w:type="spellEnd"/>
-      <w:r>
-        <w:t xml:space="preserve"> hacia rama sprint1</w:t>
+      <w:r>
+        <w:t>Merge hacia rama sprint1</w:t>
       </w:r>
     </w:p>
     <w:p>
@@ -4053,11 +3460,66 @@
       <w:pPr>
         <w:spacing w:after="0"/>
       </w:pPr>
-    </w:p>
-    <w:p>
-      <w:pPr>
+      <w:r>
+        <w:lastRenderedPageBreak/>
+        <w:t>Carlos Alberto Camargo Brid</w:t>
+      </w:r>
+    </w:p>
+    <w:p>
+      <w:pPr>
+        <w:pStyle w:val="Prrafodelista"/>
+        <w:numPr>
+          <w:ilvl w:val="0"/>
+          <w:numId w:val="9"/>
+        </w:numPr>
         <w:spacing w:after="0"/>
       </w:pPr>
+      <w:r>
+        <w:t>Clonación de repositorio:</w:t>
+      </w:r>
+      <w:r>
+        <w:rPr>
+          <w:noProof/>
+        </w:rPr>
+        <w:t xml:space="preserve"> </w:t>
+      </w:r>
+      <w:r>
+        <w:drawing>
+          <wp:inline distT="0" distB="0" distL="0" distR="0" wp14:anchorId="4B783B0F" wp14:editId="6D6AC28D">
+            <wp:extent cx="5612130" cy="565150"/>
+            <wp:effectExtent l="0" t="0" r="7620" b="6350"/>
+            <wp:docPr id="13" name="Imagen 13"/>
+            <wp:cNvGraphicFramePr>
+              <a:graphicFrameLocks xmlns:a="http://schemas.openxmlformats.org/drawingml/2006/main" noChangeAspect="1"/>
+            </wp:cNvGraphicFramePr>
+            <a:graphic xmlns:a="http://schemas.openxmlformats.org/drawingml/2006/main">
+              <a:graphicData uri="http://schemas.openxmlformats.org/drawingml/2006/picture">
+                <pic:pic xmlns:pic="http://schemas.openxmlformats.org/drawingml/2006/picture">
+                  <pic:nvPicPr>
+                    <pic:cNvPr id="1" name=""/>
+                    <pic:cNvPicPr/>
+                  </pic:nvPicPr>
+                  <pic:blipFill>
+                    <a:blip r:embed="rId27"/>
+                    <a:stretch>
+                      <a:fillRect/>
+                    </a:stretch>
+                  </pic:blipFill>
+                  <pic:spPr>
+                    <a:xfrm>
+                      <a:off x="0" y="0"/>
+                      <a:ext cx="5612130" cy="565150"/>
+                    </a:xfrm>
+                    <a:prstGeom prst="rect">
+                      <a:avLst/>
+                    </a:prstGeom>
+                  </pic:spPr>
+                </pic:pic>
+              </a:graphicData>
+            </a:graphic>
+          </wp:inline>
+        </w:drawing>
+      </w:r>
     </w:p>
     <w:p>
       <w:pPr>
@@ -4066,18 +3528,228 @@
     </w:p>
     <w:p>
       <w:pPr>
+        <w:pStyle w:val="Prrafodelista"/>
+        <w:numPr>
+          <w:ilvl w:val="0"/>
+          <w:numId w:val="9"/>
+        </w:numPr>
         <w:spacing w:after="0"/>
       </w:pPr>
-    </w:p>
-    <w:p>
-      <w:pPr>
+      <w:r>
+        <w:t>Ingreso a rama Sprint1:</w:t>
+      </w:r>
+      <w:r>
+        <w:rPr>
+          <w:noProof/>
+        </w:rPr>
+        <w:t xml:space="preserve"> </w:t>
+      </w:r>
+      <w:r>
+        <w:drawing>
+          <wp:inline distT="0" distB="0" distL="0" distR="0" wp14:anchorId="6A1932AD" wp14:editId="30AC19CA">
+            <wp:extent cx="5612130" cy="725805"/>
+            <wp:effectExtent l="0" t="0" r="7620" b="0"/>
+            <wp:docPr id="15" name="Imagen 15" descr="Texto&#10;&#10;Descripción generada automáticamente"/>
+            <wp:cNvGraphicFramePr>
+              <a:graphicFrameLocks xmlns:a="http://schemas.openxmlformats.org/drawingml/2006/main" noChangeAspect="1"/>
+            </wp:cNvGraphicFramePr>
+            <a:graphic xmlns:a="http://schemas.openxmlformats.org/drawingml/2006/main">
+              <a:graphicData uri="http://schemas.openxmlformats.org/drawingml/2006/picture">
+                <pic:pic xmlns:pic="http://schemas.openxmlformats.org/drawingml/2006/picture">
+                  <pic:nvPicPr>
+                    <pic:cNvPr id="15" name="Imagen 15" descr="Texto&#10;&#10;Descripción generada automáticamente"/>
+                    <pic:cNvPicPr/>
+                  </pic:nvPicPr>
+                  <pic:blipFill>
+                    <a:blip r:embed="rId28"/>
+                    <a:stretch>
+                      <a:fillRect/>
+                    </a:stretch>
+                  </pic:blipFill>
+                  <pic:spPr>
+                    <a:xfrm>
+                      <a:off x="0" y="0"/>
+                      <a:ext cx="5612130" cy="725805"/>
+                    </a:xfrm>
+                    <a:prstGeom prst="rect">
+                      <a:avLst/>
+                    </a:prstGeom>
+                  </pic:spPr>
+                </pic:pic>
+              </a:graphicData>
+            </a:graphic>
+          </wp:inline>
+        </w:drawing>
+      </w:r>
+    </w:p>
+    <w:p>
+      <w:pPr>
+        <w:pStyle w:val="Prrafodelista"/>
+      </w:pPr>
+    </w:p>
+    <w:p>
+      <w:pPr>
+        <w:pStyle w:val="Prrafodelista"/>
+        <w:numPr>
+          <w:ilvl w:val="0"/>
+          <w:numId w:val="9"/>
+        </w:numPr>
         <w:spacing w:after="0"/>
+      </w:pPr>
+      <w:r>
+        <w:t>Creación rama desarrollador dev_Carlos:</w:t>
+      </w:r>
+      <w:r>
+        <w:rPr>
+          <w:noProof/>
+        </w:rPr>
+        <w:t xml:space="preserve"> </w:t>
+      </w:r>
+      <w:r>
+        <w:drawing>
+          <wp:inline distT="0" distB="0" distL="0" distR="0" wp14:anchorId="528EACE1" wp14:editId="1832A73F">
+            <wp:extent cx="5612130" cy="637540"/>
+            <wp:effectExtent l="0" t="0" r="7620" b="0"/>
+            <wp:docPr id="20" name="Imagen 20"/>
+            <wp:cNvGraphicFramePr>
+              <a:graphicFrameLocks xmlns:a="http://schemas.openxmlformats.org/drawingml/2006/main" noChangeAspect="1"/>
+            </wp:cNvGraphicFramePr>
+            <a:graphic xmlns:a="http://schemas.openxmlformats.org/drawingml/2006/main">
+              <a:graphicData uri="http://schemas.openxmlformats.org/drawingml/2006/picture">
+                <pic:pic xmlns:pic="http://schemas.openxmlformats.org/drawingml/2006/picture">
+                  <pic:nvPicPr>
+                    <pic:cNvPr id="1" name=""/>
+                    <pic:cNvPicPr/>
+                  </pic:nvPicPr>
+                  <pic:blipFill>
+                    <a:blip r:embed="rId29"/>
+                    <a:stretch>
+                      <a:fillRect/>
+                    </a:stretch>
+                  </pic:blipFill>
+                  <pic:spPr>
+                    <a:xfrm>
+                      <a:off x="0" y="0"/>
+                      <a:ext cx="5612130" cy="637540"/>
+                    </a:xfrm>
+                    <a:prstGeom prst="rect">
+                      <a:avLst/>
+                    </a:prstGeom>
+                  </pic:spPr>
+                </pic:pic>
+              </a:graphicData>
+            </a:graphic>
+          </wp:inline>
+        </w:drawing>
+      </w:r>
+    </w:p>
+    <w:p>
+      <w:pPr>
+        <w:pStyle w:val="Prrafodelista"/>
+      </w:pPr>
+    </w:p>
+    <w:p>
+      <w:pPr>
+        <w:pStyle w:val="Prrafodelista"/>
+        <w:numPr>
+          <w:ilvl w:val="0"/>
+          <w:numId w:val="9"/>
+        </w:numPr>
+        <w:spacing w:after="0"/>
+      </w:pPr>
+      <w:r>
+        <w:t>Se agregan cambios de documento:</w:t>
+      </w:r>
+    </w:p>
+    <w:p>
+      <w:pPr>
+        <w:pStyle w:val="Prrafodelista"/>
+      </w:pPr>
+    </w:p>
+    <w:p>
+      <w:pPr>
+        <w:pStyle w:val="Prrafodelista"/>
+        <w:numPr>
+          <w:ilvl w:val="0"/>
+          <w:numId w:val="9"/>
+        </w:numPr>
+        <w:spacing w:after="0"/>
+      </w:pPr>
+      <w:r>
+        <w:t>Se agrega commit:</w:t>
+      </w:r>
+    </w:p>
+    <w:p>
+      <w:pPr>
+        <w:pStyle w:val="Prrafodelista"/>
+      </w:pPr>
+    </w:p>
+    <w:p>
+      <w:pPr>
+        <w:pStyle w:val="Prrafodelista"/>
+        <w:numPr>
+          <w:ilvl w:val="0"/>
+          <w:numId w:val="9"/>
+        </w:numPr>
+        <w:spacing w:after="0"/>
+      </w:pPr>
+      <w:r>
+        <w:t>Push hacia rama dev_Carlos:</w:t>
+      </w:r>
+    </w:p>
+    <w:p>
+      <w:pPr>
+        <w:pStyle w:val="Prrafodelista"/>
+      </w:pPr>
+    </w:p>
+    <w:p>
+      <w:pPr>
+        <w:pStyle w:val="Prrafodelista"/>
+        <w:numPr>
+          <w:ilvl w:val="0"/>
+          <w:numId w:val="9"/>
+        </w:numPr>
+        <w:spacing w:after="0"/>
+        <w:rPr>
+          <w:lang w:val="en-US"/>
+        </w:rPr>
+      </w:pPr>
+      <w:r>
+        <w:rPr>
+          <w:lang w:val="en-US"/>
+        </w:rPr>
+        <w:t>Checkout a Sprint1 y M</w:t>
+      </w:r>
+      <w:r>
+        <w:rPr>
+          <w:lang w:val="en-US"/>
+        </w:rPr>
+        <w:t>erge:</w:t>
+      </w:r>
+    </w:p>
+    <w:p>
+      <w:pPr>
+        <w:spacing w:after="0"/>
+        <w:rPr>
+          <w:lang w:val="en-US"/>
+        </w:rPr>
+      </w:pPr>
+    </w:p>
+    <w:p>
+      <w:pPr>
+        <w:spacing w:after="0"/>
+        <w:rPr>
+          <w:lang w:val="en-US"/>
+        </w:rPr>
       </w:pPr>
     </w:p>
     <w:p>
       <w:pPr>
         <w:spacing w:after="0"/>
         <w:ind w:left="360"/>
+        <w:rPr>
+          <w:lang w:val="en-US"/>
+        </w:rPr>
       </w:pPr>
     </w:p>
     <w:p>
@@ -4088,6 +3760,7 @@
           <w:rFonts w:ascii="Abadi" w:hAnsi="Abadi" w:cs="Times New Roman"/>
           <w:sz w:val="28"/>
           <w:szCs w:val="28"/>
+          <w:lang w:val="en-US"/>
         </w:rPr>
       </w:pPr>
     </w:p>
@@ -4098,6 +3771,7 @@
           <w:rFonts w:ascii="Abadi" w:hAnsi="Abadi" w:cs="Times New Roman"/>
           <w:sz w:val="28"/>
           <w:szCs w:val="28"/>
+          <w:lang w:val="en-US"/>
         </w:rPr>
       </w:pPr>
     </w:p>
@@ -4697,7 +4371,7 @@
   <w:abstractNum w:abstractNumId="6" w15:restartNumberingAfterBreak="0">
     <w:nsid w:val="70511AF7"/>
     <w:multiLevelType w:val="hybridMultilevel"/>
-    <w:tmpl w:val="5CCEBDE2"/>
+    <w:tmpl w:val="BD38811A"/>
     <w:lvl w:ilvl="0" w:tplc="240A000F">
       <w:start w:val="1"/>
       <w:numFmt w:val="decimal"/>
@@ -4781,6 +4455,95 @@
     </w:lvl>
   </w:abstractNum>
   <w:abstractNum w:abstractNumId="7" w15:restartNumberingAfterBreak="0">
+    <w:nsid w:val="7949302F"/>
+    <w:multiLevelType w:val="hybridMultilevel"/>
+    <w:tmpl w:val="A280A152"/>
+    <w:lvl w:ilvl="0" w:tplc="B34E660E">
+      <w:start w:val="1"/>
+      <w:numFmt w:val="decimal"/>
+      <w:lvlText w:val="%1."/>
+      <w:lvlJc w:val="left"/>
+      <w:pPr>
+        <w:ind w:left="1080" w:hanging="360"/>
+      </w:pPr>
+      <w:rPr>
+        <w:rFonts w:hint="default"/>
+      </w:rPr>
+    </w:lvl>
+    <w:lvl w:ilvl="1" w:tplc="240A0019" w:tentative="1">
+      <w:start w:val="1"/>
+      <w:numFmt w:val="lowerLetter"/>
+      <w:lvlText w:val="%2."/>
+      <w:lvlJc w:val="left"/>
+      <w:pPr>
+        <w:ind w:left="1800" w:hanging="360"/>
+      </w:pPr>
+    </w:lvl>
+    <w:lvl w:ilvl="2" w:tplc="240A001B" w:tentative="1">
+      <w:start w:val="1"/>
+      <w:numFmt w:val="lowerRoman"/>
+      <w:lvlText w:val="%3."/>
+      <w:lvlJc w:val="right"/>
+      <w:pPr>
+        <w:ind w:left="2520" w:hanging="180"/>
+      </w:pPr>
+    </w:lvl>
+    <w:lvl w:ilvl="3" w:tplc="240A000F" w:tentative="1">
+      <w:start w:val="1"/>
+      <w:numFmt w:val="decimal"/>
+      <w:lvlText w:val="%4."/>
+      <w:lvlJc w:val="left"/>
+      <w:pPr>
+        <w:ind w:left="3240" w:hanging="360"/>
+      </w:pPr>
+    </w:lvl>
+    <w:lvl w:ilvl="4" w:tplc="240A0019" w:tentative="1">
+      <w:start w:val="1"/>
+      <w:numFmt w:val="lowerLetter"/>
+      <w:lvlText w:val="%5."/>
+      <w:lvlJc w:val="left"/>
+      <w:pPr>
+        <w:ind w:left="3960" w:hanging="360"/>
+      </w:pPr>
+    </w:lvl>
+    <w:lvl w:ilvl="5" w:tplc="240A001B" w:tentative="1">
+      <w:start w:val="1"/>
+      <w:numFmt w:val="lowerRoman"/>
+      <w:lvlText w:val="%6."/>
+      <w:lvlJc w:val="right"/>
+      <w:pPr>
+        <w:ind w:left="4680" w:hanging="180"/>
+      </w:pPr>
+    </w:lvl>
+    <w:lvl w:ilvl="6" w:tplc="240A000F" w:tentative="1">
+      <w:start w:val="1"/>
+      <w:numFmt w:val="decimal"/>
+      <w:lvlText w:val="%7."/>
+      <w:lvlJc w:val="left"/>
+      <w:pPr>
+        <w:ind w:left="5400" w:hanging="360"/>
+      </w:pPr>
+    </w:lvl>
+    <w:lvl w:ilvl="7" w:tplc="240A0019" w:tentative="1">
+      <w:start w:val="1"/>
+      <w:numFmt w:val="lowerLetter"/>
+      <w:lvlText w:val="%8."/>
+      <w:lvlJc w:val="left"/>
+      <w:pPr>
+        <w:ind w:left="6120" w:hanging="360"/>
+      </w:pPr>
+    </w:lvl>
+    <w:lvl w:ilvl="8" w:tplc="240A001B" w:tentative="1">
+      <w:start w:val="1"/>
+      <w:numFmt w:val="lowerRoman"/>
+      <w:lvlText w:val="%9."/>
+      <w:lvlJc w:val="right"/>
+      <w:pPr>
+        <w:ind w:left="6840" w:hanging="180"/>
+      </w:pPr>
+    </w:lvl>
+  </w:abstractNum>
+  <w:abstractNum w:abstractNumId="8" w15:restartNumberingAfterBreak="0">
     <w:nsid w:val="7FF93C00"/>
     <w:multiLevelType w:val="hybridMultilevel"/>
     <w:tmpl w:val="D9D2ECF2"/>
@@ -4873,7 +4636,7 @@
     <w:abstractNumId w:val="3"/>
   </w:num>
   <w:num w:numId="2">
-    <w:abstractNumId w:val="7"/>
+    <w:abstractNumId w:val="8"/>
   </w:num>
   <w:num w:numId="3">
     <w:abstractNumId w:val="5"/>
@@ -4892,6 +4655,9 @@
   </w:num>
   <w:num w:numId="8">
     <w:abstractNumId w:val="6"/>
+  </w:num>
+  <w:num w:numId="9">
+    <w:abstractNumId w:val="7"/>
   </w:num>
 </w:numbering>
 </file>

</xml_diff>

<commit_message>
Actualizacion Hoja Mabel Diaz
</commit_message>
<xml_diff>
--- a/PROYECTA.docx
+++ b/PROYECTA.docx
@@ -5613,6 +5613,80 @@
     <w:p>
       <w:pPr>
         <w:spacing w:after="0" w:line="240" w:lineRule="auto"/>
+        <w:ind w:left="708"/>
+        <w:rPr>
+          <w:rFonts w:cstheme="minorHAnsi"/>
+          <w:sz w:val="24"/>
+          <w:szCs w:val="24"/>
+        </w:rPr>
+      </w:pPr>
+      <w:r>
+        <w:rPr>
+          <w:rFonts w:cstheme="minorHAnsi"/>
+          <w:noProof/>
+          <w:sz w:val="24"/>
+          <w:szCs w:val="24"/>
+        </w:rPr>
+        <w:drawing>
+          <wp:anchor distT="0" distB="0" distL="114300" distR="114300" simplePos="0" relativeHeight="251662336" behindDoc="0" locked="0" layoutInCell="1" allowOverlap="1" wp14:anchorId="36CDD9ED" wp14:editId="7EBCB571">
+            <wp:simplePos x="0" y="0"/>
+            <wp:positionH relativeFrom="column">
+              <wp:posOffset>462915</wp:posOffset>
+            </wp:positionH>
+            <wp:positionV relativeFrom="paragraph">
+              <wp:posOffset>57785</wp:posOffset>
+            </wp:positionV>
+            <wp:extent cx="5612130" cy="184785"/>
+            <wp:effectExtent l="0" t="0" r="1270" b="5715"/>
+            <wp:wrapNone/>
+            <wp:docPr id="28" name="Imagen 28"/>
+            <wp:cNvGraphicFramePr>
+              <a:graphicFrameLocks xmlns:a="http://schemas.openxmlformats.org/drawingml/2006/main" noChangeAspect="1"/>
+            </wp:cNvGraphicFramePr>
+            <a:graphic xmlns:a="http://schemas.openxmlformats.org/drawingml/2006/main">
+              <a:graphicData uri="http://schemas.openxmlformats.org/drawingml/2006/picture">
+                <pic:pic xmlns:pic="http://schemas.openxmlformats.org/drawingml/2006/picture">
+                  <pic:nvPicPr>
+                    <pic:cNvPr id="28" name="Imagen 28"/>
+                    <pic:cNvPicPr/>
+                  </pic:nvPicPr>
+                  <pic:blipFill>
+                    <a:blip r:embed="rId39">
+                      <a:extLst>
+                        <a:ext uri="{28A0092B-C50C-407E-A947-70E740481C1C}">
+                          <a14:useLocalDpi xmlns:a14="http://schemas.microsoft.com/office/drawing/2010/main" val="0"/>
+                        </a:ext>
+                      </a:extLst>
+                    </a:blip>
+                    <a:stretch>
+                      <a:fillRect/>
+                    </a:stretch>
+                  </pic:blipFill>
+                  <pic:spPr>
+                    <a:xfrm>
+                      <a:off x="0" y="0"/>
+                      <a:ext cx="5612130" cy="184785"/>
+                    </a:xfrm>
+                    <a:prstGeom prst="rect">
+                      <a:avLst/>
+                    </a:prstGeom>
+                  </pic:spPr>
+                </pic:pic>
+              </a:graphicData>
+            </a:graphic>
+            <wp14:sizeRelH relativeFrom="page">
+              <wp14:pctWidth>0</wp14:pctWidth>
+            </wp14:sizeRelH>
+            <wp14:sizeRelV relativeFrom="page">
+              <wp14:pctHeight>0</wp14:pctHeight>
+            </wp14:sizeRelV>
+          </wp:anchor>
+        </w:drawing>
+      </w:r>
+    </w:p>
+    <w:p>
+      <w:pPr>
+        <w:spacing w:after="0" w:line="240" w:lineRule="auto"/>
         <w:rPr>
           <w:rFonts w:cstheme="minorHAnsi"/>
           <w:sz w:val="24"/>
@@ -5674,6 +5748,121 @@
     <w:p>
       <w:pPr>
         <w:pStyle w:val="Prrafodelista"/>
+        <w:spacing w:after="0" w:line="240" w:lineRule="auto"/>
+        <w:ind w:left="1077"/>
+        <w:rPr>
+          <w:rFonts w:cstheme="minorHAnsi"/>
+          <w:sz w:val="24"/>
+          <w:szCs w:val="24"/>
+        </w:rPr>
+      </w:pPr>
+      <w:r>
+        <w:rPr>
+          <w:rFonts w:cstheme="minorHAnsi"/>
+          <w:noProof/>
+          <w:sz w:val="24"/>
+          <w:szCs w:val="24"/>
+        </w:rPr>
+        <w:drawing>
+          <wp:anchor distT="0" distB="0" distL="114300" distR="114300" simplePos="0" relativeHeight="251663360" behindDoc="0" locked="0" layoutInCell="1" allowOverlap="1" wp14:anchorId="28708079" wp14:editId="1CA0E2D8">
+            <wp:simplePos x="0" y="0"/>
+            <wp:positionH relativeFrom="column">
+              <wp:posOffset>462915</wp:posOffset>
+            </wp:positionH>
+            <wp:positionV relativeFrom="paragraph">
+              <wp:posOffset>71755</wp:posOffset>
+            </wp:positionV>
+            <wp:extent cx="5612130" cy="514350"/>
+            <wp:effectExtent l="0" t="0" r="1270" b="6350"/>
+            <wp:wrapNone/>
+            <wp:docPr id="29" name="Imagen 29"/>
+            <wp:cNvGraphicFramePr>
+              <a:graphicFrameLocks xmlns:a="http://schemas.openxmlformats.org/drawingml/2006/main" noChangeAspect="1"/>
+            </wp:cNvGraphicFramePr>
+            <a:graphic xmlns:a="http://schemas.openxmlformats.org/drawingml/2006/main">
+              <a:graphicData uri="http://schemas.openxmlformats.org/drawingml/2006/picture">
+                <pic:pic xmlns:pic="http://schemas.openxmlformats.org/drawingml/2006/picture">
+                  <pic:nvPicPr>
+                    <pic:cNvPr id="29" name="Imagen 29"/>
+                    <pic:cNvPicPr/>
+                  </pic:nvPicPr>
+                  <pic:blipFill>
+                    <a:blip r:embed="rId40">
+                      <a:extLst>
+                        <a:ext uri="{28A0092B-C50C-407E-A947-70E740481C1C}">
+                          <a14:useLocalDpi xmlns:a14="http://schemas.microsoft.com/office/drawing/2010/main" val="0"/>
+                        </a:ext>
+                      </a:extLst>
+                    </a:blip>
+                    <a:stretch>
+                      <a:fillRect/>
+                    </a:stretch>
+                  </pic:blipFill>
+                  <pic:spPr>
+                    <a:xfrm>
+                      <a:off x="0" y="0"/>
+                      <a:ext cx="5612130" cy="514350"/>
+                    </a:xfrm>
+                    <a:prstGeom prst="rect">
+                      <a:avLst/>
+                    </a:prstGeom>
+                  </pic:spPr>
+                </pic:pic>
+              </a:graphicData>
+            </a:graphic>
+            <wp14:sizeRelH relativeFrom="page">
+              <wp14:pctWidth>0</wp14:pctWidth>
+            </wp14:sizeRelH>
+            <wp14:sizeRelV relativeFrom="page">
+              <wp14:pctHeight>0</wp14:pctHeight>
+            </wp14:sizeRelV>
+          </wp:anchor>
+        </w:drawing>
+      </w:r>
+    </w:p>
+    <w:p>
+      <w:pPr>
+        <w:pStyle w:val="Prrafodelista"/>
+        <w:rPr>
+          <w:rFonts w:cstheme="minorHAnsi"/>
+          <w:sz w:val="24"/>
+          <w:szCs w:val="24"/>
+        </w:rPr>
+      </w:pPr>
+    </w:p>
+    <w:p>
+      <w:pPr>
+        <w:spacing w:after="0" w:line="240" w:lineRule="auto"/>
+        <w:rPr>
+          <w:rFonts w:cstheme="minorHAnsi"/>
+          <w:sz w:val="24"/>
+          <w:szCs w:val="24"/>
+        </w:rPr>
+      </w:pPr>
+    </w:p>
+    <w:p>
+      <w:pPr>
+        <w:spacing w:after="0" w:line="240" w:lineRule="auto"/>
+        <w:rPr>
+          <w:rFonts w:cstheme="minorHAnsi"/>
+          <w:sz w:val="24"/>
+          <w:szCs w:val="24"/>
+        </w:rPr>
+      </w:pPr>
+    </w:p>
+    <w:p>
+      <w:pPr>
+        <w:spacing w:after="0" w:line="240" w:lineRule="auto"/>
+        <w:rPr>
+          <w:rFonts w:cstheme="minorHAnsi"/>
+          <w:sz w:val="24"/>
+          <w:szCs w:val="24"/>
+        </w:rPr>
+      </w:pPr>
+    </w:p>
+    <w:p>
+      <w:pPr>
+        <w:spacing w:after="0" w:line="240" w:lineRule="auto"/>
         <w:rPr>
           <w:rFonts w:cstheme="minorHAnsi"/>
           <w:sz w:val="24"/>
@@ -5713,6 +5902,7 @@
           <w:szCs w:val="24"/>
           <w:lang w:val="en-US"/>
         </w:rPr>
+        <w:lastRenderedPageBreak/>
         <w:t xml:space="preserve">git push origin </w:t>
       </w:r>
       <w:proofErr w:type="spellStart"/>
@@ -5777,85 +5967,73 @@
           <w:lang w:val="en-US"/>
         </w:rPr>
       </w:pPr>
-    </w:p>
-    <w:p>
-      <w:pPr>
-        <w:pStyle w:val="Prrafodelista"/>
-        <w:numPr>
-          <w:ilvl w:val="0"/>
-          <w:numId w:val="12"/>
-        </w:numPr>
-        <w:spacing w:after="0" w:line="240" w:lineRule="auto"/>
+      <w:r>
         <w:rPr>
           <w:rFonts w:cstheme="minorHAnsi"/>
+          <w:noProof/>
           <w:sz w:val="24"/>
           <w:szCs w:val="24"/>
-        </w:rPr>
-      </w:pPr>
-      <w:proofErr w:type="spellStart"/>
-      <w:r>
-        <w:rPr>
-          <w:rFonts w:cstheme="minorHAnsi"/>
-          <w:sz w:val="24"/>
-          <w:szCs w:val="24"/>
-        </w:rPr>
-        <w:t>git</w:t>
-      </w:r>
-      <w:proofErr w:type="spellEnd"/>
-      <w:r>
-        <w:rPr>
-          <w:rFonts w:cstheme="minorHAnsi"/>
-          <w:sz w:val="24"/>
-          <w:szCs w:val="24"/>
-        </w:rPr>
-        <w:t xml:space="preserve"> </w:t>
-      </w:r>
-      <w:proofErr w:type="spellStart"/>
-      <w:r>
-        <w:rPr>
-          <w:rFonts w:cstheme="minorHAnsi"/>
-          <w:sz w:val="24"/>
-          <w:szCs w:val="24"/>
-        </w:rPr>
-        <w:t>checkout</w:t>
-      </w:r>
-      <w:proofErr w:type="spellEnd"/>
-      <w:r>
-        <w:rPr>
-          <w:rFonts w:cstheme="minorHAnsi"/>
-          <w:sz w:val="24"/>
-          <w:szCs w:val="24"/>
-        </w:rPr>
-        <w:t xml:space="preserve"> sprint1 </w:t>
-      </w:r>
-    </w:p>
-    <w:p>
-      <w:pPr>
-        <w:pStyle w:val="Prrafodelista"/>
-        <w:rPr>
-          <w:rFonts w:cstheme="minorHAnsi"/>
-          <w:sz w:val="24"/>
-          <w:szCs w:val="24"/>
-        </w:rPr>
-      </w:pPr>
-    </w:p>
-    <w:p>
-      <w:pPr>
-        <w:spacing w:after="0" w:line="240" w:lineRule="auto"/>
-        <w:rPr>
-          <w:rFonts w:cstheme="minorHAnsi"/>
-          <w:sz w:val="24"/>
-          <w:szCs w:val="24"/>
-        </w:rPr>
-      </w:pPr>
-    </w:p>
-    <w:p>
-      <w:pPr>
-        <w:pStyle w:val="Prrafodelista"/>
-        <w:numPr>
-          <w:ilvl w:val="0"/>
-          <w:numId w:val="12"/>
-        </w:numPr>
+          <w:lang w:val="en-US"/>
+        </w:rPr>
+        <w:drawing>
+          <wp:anchor distT="0" distB="0" distL="114300" distR="114300" simplePos="0" relativeHeight="251664384" behindDoc="0" locked="0" layoutInCell="1" allowOverlap="1" wp14:anchorId="55DE2290" wp14:editId="4831444E">
+            <wp:simplePos x="0" y="0"/>
+            <wp:positionH relativeFrom="column">
+              <wp:posOffset>451485</wp:posOffset>
+            </wp:positionH>
+            <wp:positionV relativeFrom="paragraph">
+              <wp:posOffset>57785</wp:posOffset>
+            </wp:positionV>
+            <wp:extent cx="5612130" cy="1852295"/>
+            <wp:effectExtent l="0" t="0" r="1270" b="1905"/>
+            <wp:wrapNone/>
+            <wp:docPr id="30" name="Imagen 30"/>
+            <wp:cNvGraphicFramePr>
+              <a:graphicFrameLocks xmlns:a="http://schemas.openxmlformats.org/drawingml/2006/main" noChangeAspect="1"/>
+            </wp:cNvGraphicFramePr>
+            <a:graphic xmlns:a="http://schemas.openxmlformats.org/drawingml/2006/main">
+              <a:graphicData uri="http://schemas.openxmlformats.org/drawingml/2006/picture">
+                <pic:pic xmlns:pic="http://schemas.openxmlformats.org/drawingml/2006/picture">
+                  <pic:nvPicPr>
+                    <pic:cNvPr id="30" name="Imagen 30"/>
+                    <pic:cNvPicPr/>
+                  </pic:nvPicPr>
+                  <pic:blipFill>
+                    <a:blip r:embed="rId41">
+                      <a:extLst>
+                        <a:ext uri="{28A0092B-C50C-407E-A947-70E740481C1C}">
+                          <a14:useLocalDpi xmlns:a14="http://schemas.microsoft.com/office/drawing/2010/main" val="0"/>
+                        </a:ext>
+                      </a:extLst>
+                    </a:blip>
+                    <a:stretch>
+                      <a:fillRect/>
+                    </a:stretch>
+                  </pic:blipFill>
+                  <pic:spPr>
+                    <a:xfrm>
+                      <a:off x="0" y="0"/>
+                      <a:ext cx="5612130" cy="1852295"/>
+                    </a:xfrm>
+                    <a:prstGeom prst="rect">
+                      <a:avLst/>
+                    </a:prstGeom>
+                  </pic:spPr>
+                </pic:pic>
+              </a:graphicData>
+            </a:graphic>
+            <wp14:sizeRelH relativeFrom="page">
+              <wp14:pctWidth>0</wp14:pctWidth>
+            </wp14:sizeRelH>
+            <wp14:sizeRelV relativeFrom="page">
+              <wp14:pctHeight>0</wp14:pctHeight>
+            </wp14:sizeRelV>
+          </wp:anchor>
+        </w:drawing>
+      </w:r>
+    </w:p>
+    <w:p>
+      <w:pPr>
         <w:spacing w:after="0" w:line="240" w:lineRule="auto"/>
         <w:rPr>
           <w:rFonts w:cstheme="minorHAnsi"/>
@@ -5864,67 +6042,72 @@
           <w:lang w:val="en-US"/>
         </w:rPr>
       </w:pPr>
-      <w:r>
+    </w:p>
+    <w:p>
+      <w:pPr>
+        <w:spacing w:after="0" w:line="240" w:lineRule="auto"/>
         <w:rPr>
           <w:rFonts w:cstheme="minorHAnsi"/>
           <w:sz w:val="24"/>
           <w:szCs w:val="24"/>
           <w:lang w:val="en-US"/>
         </w:rPr>
-        <w:lastRenderedPageBreak/>
-        <w:t xml:space="preserve">git merge </w:t>
-      </w:r>
-      <w:proofErr w:type="spellStart"/>
-      <w:r>
+      </w:pPr>
+    </w:p>
+    <w:p>
+      <w:pPr>
+        <w:spacing w:after="0" w:line="240" w:lineRule="auto"/>
         <w:rPr>
           <w:rFonts w:cstheme="minorHAnsi"/>
           <w:sz w:val="24"/>
           <w:szCs w:val="24"/>
           <w:lang w:val="en-US"/>
         </w:rPr>
-        <w:t>rama</w:t>
-      </w:r>
-      <w:proofErr w:type="spellEnd"/>
-      <w:r>
+      </w:pPr>
+    </w:p>
+    <w:p>
+      <w:pPr>
+        <w:spacing w:after="0" w:line="240" w:lineRule="auto"/>
         <w:rPr>
           <w:rFonts w:cstheme="minorHAnsi"/>
           <w:sz w:val="24"/>
           <w:szCs w:val="24"/>
           <w:lang w:val="en-US"/>
         </w:rPr>
-        <w:t xml:space="preserve"> personal </w:t>
-      </w:r>
-      <w:proofErr w:type="spellStart"/>
-      <w:r>
+      </w:pPr>
+    </w:p>
+    <w:p>
+      <w:pPr>
+        <w:spacing w:after="0" w:line="240" w:lineRule="auto"/>
         <w:rPr>
           <w:rFonts w:cstheme="minorHAnsi"/>
           <w:sz w:val="24"/>
           <w:szCs w:val="24"/>
           <w:lang w:val="en-US"/>
         </w:rPr>
-        <w:t>ejm</w:t>
-      </w:r>
-      <w:proofErr w:type="spellEnd"/>
-      <w:r>
+      </w:pPr>
+    </w:p>
+    <w:p>
+      <w:pPr>
+        <w:spacing w:after="0" w:line="240" w:lineRule="auto"/>
         <w:rPr>
           <w:rFonts w:cstheme="minorHAnsi"/>
           <w:sz w:val="24"/>
           <w:szCs w:val="24"/>
           <w:lang w:val="en-US"/>
         </w:rPr>
-        <w:t xml:space="preserve">: </w:t>
-      </w:r>
-      <w:proofErr w:type="spellStart"/>
-      <w:r>
+      </w:pPr>
+    </w:p>
+    <w:p>
+      <w:pPr>
+        <w:spacing w:after="0" w:line="240" w:lineRule="auto"/>
         <w:rPr>
           <w:rFonts w:cstheme="minorHAnsi"/>
           <w:sz w:val="24"/>
           <w:szCs w:val="24"/>
           <w:lang w:val="en-US"/>
         </w:rPr>
-        <w:t>dev_franklin</w:t>
-      </w:r>
-      <w:proofErr w:type="spellEnd"/>
+      </w:pPr>
     </w:p>
     <w:p>
       <w:pPr>
@@ -5939,11 +6122,6 @@
     </w:p>
     <w:p>
       <w:pPr>
-        <w:pStyle w:val="Prrafodelista"/>
-        <w:numPr>
-          <w:ilvl w:val="0"/>
-          <w:numId w:val="12"/>
-        </w:numPr>
         <w:spacing w:after="0" w:line="240" w:lineRule="auto"/>
         <w:rPr>
           <w:rFonts w:cstheme="minorHAnsi"/>
@@ -5952,69 +6130,14 @@
           <w:lang w:val="en-US"/>
         </w:rPr>
       </w:pPr>
-      <w:proofErr w:type="spellStart"/>
-      <w:r>
+    </w:p>
+    <w:p>
+      <w:pPr>
+        <w:spacing w:after="0" w:line="240" w:lineRule="auto"/>
         <w:rPr>
           <w:rFonts w:cstheme="minorHAnsi"/>
           <w:sz w:val="24"/>
           <w:szCs w:val="24"/>
-        </w:rPr>
-        <w:t>git</w:t>
-      </w:r>
-      <w:proofErr w:type="spellEnd"/>
-      <w:r>
-        <w:rPr>
-          <w:rFonts w:cstheme="minorHAnsi"/>
-          <w:sz w:val="24"/>
-          <w:szCs w:val="24"/>
-        </w:rPr>
-        <w:t xml:space="preserve"> </w:t>
-      </w:r>
-      <w:proofErr w:type="spellStart"/>
-      <w:r>
-        <w:rPr>
-          <w:rFonts w:cstheme="minorHAnsi"/>
-          <w:sz w:val="24"/>
-          <w:szCs w:val="24"/>
-        </w:rPr>
-        <w:t>push</w:t>
-      </w:r>
-      <w:proofErr w:type="spellEnd"/>
-      <w:r>
-        <w:rPr>
-          <w:rFonts w:cstheme="minorHAnsi"/>
-          <w:sz w:val="24"/>
-          <w:szCs w:val="24"/>
-        </w:rPr>
-        <w:t xml:space="preserve"> </w:t>
-      </w:r>
-      <w:proofErr w:type="spellStart"/>
-      <w:r>
-        <w:rPr>
-          <w:rFonts w:cstheme="minorHAnsi"/>
-          <w:sz w:val="24"/>
-          <w:szCs w:val="24"/>
-        </w:rPr>
-        <w:t>origin</w:t>
-      </w:r>
-      <w:proofErr w:type="spellEnd"/>
-      <w:r>
-        <w:rPr>
-          <w:rFonts w:cstheme="minorHAnsi"/>
-          <w:sz w:val="24"/>
-          <w:szCs w:val="24"/>
-        </w:rPr>
-        <w:t xml:space="preserve"> sprint1</w:t>
-      </w:r>
-    </w:p>
-    <w:p>
-      <w:pPr>
-        <w:spacing w:after="0"/>
-        <w:jc w:val="both"/>
-        <w:rPr>
-          <w:rFonts w:ascii="Abadi" w:hAnsi="Abadi" w:cs="Times New Roman"/>
-          <w:sz w:val="28"/>
-          <w:szCs w:val="28"/>
           <w:lang w:val="en-US"/>
         </w:rPr>
       </w:pPr>

</xml_diff>

<commit_message>
Actualización de hoja final en sprint1
</commit_message>
<xml_diff>
--- a/PROYECTA.docx
+++ b/PROYECTA.docx
@@ -5884,6 +5884,10 @@
     <w:p>
       <w:pPr>
         <w:pStyle w:val="Prrafodelista"/>
+        <w:numPr>
+          <w:ilvl w:val="0"/>
+          <w:numId w:val="14"/>
+        </w:numPr>
         <w:spacing w:after="0" w:line="256" w:lineRule="auto"/>
         <w:rPr>
           <w:rFonts w:ascii="Abadi" w:hAnsi="Abadi" w:cs="Times New Roman"/>
@@ -5891,8 +5895,315 @@
           <w:szCs w:val="28"/>
         </w:rPr>
       </w:pPr>
+      <w:r>
+        <w:rPr>
+          <w:rFonts w:ascii="Abadi" w:hAnsi="Abadi" w:cs="Times New Roman"/>
+          <w:sz w:val="24"/>
+          <w:szCs w:val="28"/>
+        </w:rPr>
+        <w:t>Se realiza commit con cambios:</w:t>
+      </w:r>
+    </w:p>
+    <w:p>
+      <w:pPr>
+        <w:pStyle w:val="Prrafodelista"/>
+        <w:spacing w:after="0" w:line="256" w:lineRule="auto"/>
+        <w:rPr>
+          <w:rFonts w:ascii="Abadi" w:hAnsi="Abadi" w:cs="Times New Roman"/>
+          <w:sz w:val="24"/>
+          <w:szCs w:val="28"/>
+        </w:rPr>
+      </w:pPr>
+      <w:r>
+        <w:rPr>
+          <w:noProof/>
+          <w:lang w:val="es-ES" w:eastAsia="es-ES"/>
+        </w:rPr>
+        <w:drawing>
+          <wp:inline distT="0" distB="0" distL="0" distR="0" wp14:anchorId="262C89A1" wp14:editId="443EC183">
+            <wp:extent cx="5612130" cy="549910"/>
+            <wp:effectExtent l="0" t="0" r="7620" b="2540"/>
+            <wp:docPr id="39" name="Imagen 39"/>
+            <wp:cNvGraphicFramePr>
+              <a:graphicFrameLocks xmlns:a="http://schemas.openxmlformats.org/drawingml/2006/main" noChangeAspect="1"/>
+            </wp:cNvGraphicFramePr>
+            <a:graphic xmlns:a="http://schemas.openxmlformats.org/drawingml/2006/main">
+              <a:graphicData uri="http://schemas.openxmlformats.org/drawingml/2006/picture">
+                <pic:pic xmlns:pic="http://schemas.openxmlformats.org/drawingml/2006/picture">
+                  <pic:nvPicPr>
+                    <pic:cNvPr id="1" name=""/>
+                    <pic:cNvPicPr/>
+                  </pic:nvPicPr>
+                  <pic:blipFill>
+                    <a:blip r:embed="rId51"/>
+                    <a:stretch>
+                      <a:fillRect/>
+                    </a:stretch>
+                  </pic:blipFill>
+                  <pic:spPr>
+                    <a:xfrm>
+                      <a:off x="0" y="0"/>
+                      <a:ext cx="5612130" cy="549910"/>
+                    </a:xfrm>
+                    <a:prstGeom prst="rect">
+                      <a:avLst/>
+                    </a:prstGeom>
+                  </pic:spPr>
+                </pic:pic>
+              </a:graphicData>
+            </a:graphic>
+          </wp:inline>
+        </w:drawing>
+      </w:r>
+    </w:p>
+    <w:p>
+      <w:pPr>
+        <w:pStyle w:val="Prrafodelista"/>
+        <w:numPr>
+          <w:ilvl w:val="0"/>
+          <w:numId w:val="14"/>
+        </w:numPr>
+        <w:spacing w:after="0" w:line="256" w:lineRule="auto"/>
+        <w:rPr>
+          <w:rFonts w:ascii="Abadi" w:hAnsi="Abadi" w:cs="Times New Roman"/>
+          <w:sz w:val="24"/>
+          <w:szCs w:val="28"/>
+        </w:rPr>
+      </w:pPr>
+      <w:r>
+        <w:rPr>
+          <w:rFonts w:ascii="Abadi" w:hAnsi="Abadi" w:cs="Times New Roman"/>
+          <w:sz w:val="24"/>
+          <w:szCs w:val="28"/>
+        </w:rPr>
+        <w:t>Se realiza push a la “dev_Dahiana”:</w:t>
+      </w:r>
+    </w:p>
+    <w:p>
+      <w:pPr>
+        <w:pStyle w:val="Prrafodelista"/>
+        <w:spacing w:after="0" w:line="256" w:lineRule="auto"/>
+        <w:rPr>
+          <w:rFonts w:ascii="Abadi" w:hAnsi="Abadi" w:cs="Times New Roman"/>
+          <w:sz w:val="24"/>
+          <w:szCs w:val="28"/>
+        </w:rPr>
+      </w:pPr>
+      <w:r>
+        <w:rPr>
+          <w:noProof/>
+          <w:lang w:val="es-ES" w:eastAsia="es-ES"/>
+        </w:rPr>
+        <w:drawing>
+          <wp:inline distT="0" distB="0" distL="0" distR="0" wp14:anchorId="1193F866" wp14:editId="2ACA624C">
+            <wp:extent cx="5612130" cy="1299845"/>
+            <wp:effectExtent l="0" t="0" r="7620" b="0"/>
+            <wp:docPr id="40" name="Imagen 40"/>
+            <wp:cNvGraphicFramePr>
+              <a:graphicFrameLocks xmlns:a="http://schemas.openxmlformats.org/drawingml/2006/main" noChangeAspect="1"/>
+            </wp:cNvGraphicFramePr>
+            <a:graphic xmlns:a="http://schemas.openxmlformats.org/drawingml/2006/main">
+              <a:graphicData uri="http://schemas.openxmlformats.org/drawingml/2006/picture">
+                <pic:pic xmlns:pic="http://schemas.openxmlformats.org/drawingml/2006/picture">
+                  <pic:nvPicPr>
+                    <pic:cNvPr id="1" name=""/>
+                    <pic:cNvPicPr/>
+                  </pic:nvPicPr>
+                  <pic:blipFill>
+                    <a:blip r:embed="rId52"/>
+                    <a:stretch>
+                      <a:fillRect/>
+                    </a:stretch>
+                  </pic:blipFill>
+                  <pic:spPr>
+                    <a:xfrm>
+                      <a:off x="0" y="0"/>
+                      <a:ext cx="5612130" cy="1299845"/>
+                    </a:xfrm>
+                    <a:prstGeom prst="rect">
+                      <a:avLst/>
+                    </a:prstGeom>
+                  </pic:spPr>
+                </pic:pic>
+              </a:graphicData>
+            </a:graphic>
+          </wp:inline>
+        </w:drawing>
+      </w:r>
+    </w:p>
+    <w:p>
+      <w:pPr>
+        <w:pStyle w:val="Prrafodelista"/>
+        <w:numPr>
+          <w:ilvl w:val="0"/>
+          <w:numId w:val="14"/>
+        </w:numPr>
+        <w:spacing w:after="0" w:line="256" w:lineRule="auto"/>
+        <w:rPr>
+          <w:rFonts w:ascii="Abadi" w:hAnsi="Abadi" w:cs="Times New Roman"/>
+          <w:sz w:val="24"/>
+          <w:szCs w:val="28"/>
+        </w:rPr>
+      </w:pPr>
+      <w:r>
+        <w:rPr>
+          <w:rFonts w:ascii="Abadi" w:hAnsi="Abadi" w:cs="Times New Roman"/>
+          <w:sz w:val="24"/>
+          <w:szCs w:val="28"/>
+        </w:rPr>
+        <w:t>Se realiza merge a sprint1:</w:t>
+      </w:r>
+    </w:p>
+    <w:p>
+      <w:pPr>
+        <w:pStyle w:val="Prrafodelista"/>
+        <w:spacing w:after="0" w:line="256" w:lineRule="auto"/>
+        <w:rPr>
+          <w:rFonts w:ascii="Abadi" w:hAnsi="Abadi" w:cs="Times New Roman"/>
+          <w:sz w:val="24"/>
+          <w:szCs w:val="28"/>
+        </w:rPr>
+      </w:pPr>
+      <w:r>
+        <w:rPr>
+          <w:noProof/>
+          <w:lang w:val="es-ES" w:eastAsia="es-ES"/>
+        </w:rPr>
+        <w:drawing>
+          <wp:inline distT="0" distB="0" distL="0" distR="0" wp14:anchorId="22DC4791" wp14:editId="66C00911">
+            <wp:extent cx="5612130" cy="1040130"/>
+            <wp:effectExtent l="0" t="0" r="7620" b="7620"/>
+            <wp:docPr id="42" name="Imagen 42"/>
+            <wp:cNvGraphicFramePr>
+              <a:graphicFrameLocks xmlns:a="http://schemas.openxmlformats.org/drawingml/2006/main" noChangeAspect="1"/>
+            </wp:cNvGraphicFramePr>
+            <a:graphic xmlns:a="http://schemas.openxmlformats.org/drawingml/2006/main">
+              <a:graphicData uri="http://schemas.openxmlformats.org/drawingml/2006/picture">
+                <pic:pic xmlns:pic="http://schemas.openxmlformats.org/drawingml/2006/picture">
+                  <pic:nvPicPr>
+                    <pic:cNvPr id="1" name=""/>
+                    <pic:cNvPicPr/>
+                  </pic:nvPicPr>
+                  <pic:blipFill>
+                    <a:blip r:embed="rId53"/>
+                    <a:stretch>
+                      <a:fillRect/>
+                    </a:stretch>
+                  </pic:blipFill>
+                  <pic:spPr>
+                    <a:xfrm>
+                      <a:off x="0" y="0"/>
+                      <a:ext cx="5612130" cy="1040130"/>
+                    </a:xfrm>
+                    <a:prstGeom prst="rect">
+                      <a:avLst/>
+                    </a:prstGeom>
+                  </pic:spPr>
+                </pic:pic>
+              </a:graphicData>
+            </a:graphic>
+          </wp:inline>
+        </w:drawing>
+      </w:r>
+    </w:p>
+    <w:p>
+      <w:pPr>
+        <w:pStyle w:val="Prrafodelista"/>
+        <w:numPr>
+          <w:ilvl w:val="0"/>
+          <w:numId w:val="14"/>
+        </w:numPr>
+        <w:spacing w:after="0" w:line="256" w:lineRule="auto"/>
+        <w:rPr>
+          <w:rFonts w:ascii="Abadi" w:hAnsi="Abadi" w:cs="Times New Roman"/>
+          <w:sz w:val="24"/>
+          <w:szCs w:val="28"/>
+        </w:rPr>
+      </w:pPr>
+      <w:r>
+        <w:rPr>
+          <w:rFonts w:ascii="Abadi" w:hAnsi="Abadi" w:cs="Times New Roman"/>
+          <w:sz w:val="24"/>
+          <w:szCs w:val="28"/>
+        </w:rPr>
+        <w:t>Se realiza actualización mediante push a la rama sprint1:</w:t>
+      </w:r>
       <w:bookmarkStart w:id="0" w:name="_GoBack"/>
       <w:bookmarkEnd w:id="0"/>
+    </w:p>
+    <w:p>
+      <w:pPr>
+        <w:pStyle w:val="Prrafodelista"/>
+        <w:spacing w:after="0" w:line="256" w:lineRule="auto"/>
+        <w:rPr>
+          <w:rFonts w:ascii="Abadi" w:hAnsi="Abadi" w:cs="Times New Roman"/>
+          <w:sz w:val="24"/>
+          <w:szCs w:val="28"/>
+        </w:rPr>
+      </w:pPr>
+      <w:r>
+        <w:rPr>
+          <w:noProof/>
+          <w:lang w:val="es-ES" w:eastAsia="es-ES"/>
+        </w:rPr>
+        <w:drawing>
+          <wp:inline distT="0" distB="0" distL="0" distR="0" wp14:anchorId="44200231" wp14:editId="53ED09FE">
+            <wp:extent cx="5612130" cy="700405"/>
+            <wp:effectExtent l="0" t="0" r="7620" b="4445"/>
+            <wp:docPr id="43" name="Imagen 43"/>
+            <wp:cNvGraphicFramePr>
+              <a:graphicFrameLocks xmlns:a="http://schemas.openxmlformats.org/drawingml/2006/main" noChangeAspect="1"/>
+            </wp:cNvGraphicFramePr>
+            <a:graphic xmlns:a="http://schemas.openxmlformats.org/drawingml/2006/main">
+              <a:graphicData uri="http://schemas.openxmlformats.org/drawingml/2006/picture">
+                <pic:pic xmlns:pic="http://schemas.openxmlformats.org/drawingml/2006/picture">
+                  <pic:nvPicPr>
+                    <pic:cNvPr id="1" name=""/>
+                    <pic:cNvPicPr/>
+                  </pic:nvPicPr>
+                  <pic:blipFill>
+                    <a:blip r:embed="rId54"/>
+                    <a:stretch>
+                      <a:fillRect/>
+                    </a:stretch>
+                  </pic:blipFill>
+                  <pic:spPr>
+                    <a:xfrm>
+                      <a:off x="0" y="0"/>
+                      <a:ext cx="5612130" cy="700405"/>
+                    </a:xfrm>
+                    <a:prstGeom prst="rect">
+                      <a:avLst/>
+                    </a:prstGeom>
+                  </pic:spPr>
+                </pic:pic>
+              </a:graphicData>
+            </a:graphic>
+          </wp:inline>
+        </w:drawing>
+      </w:r>
+    </w:p>
+    <w:p>
+      <w:pPr>
+        <w:pStyle w:val="Prrafodelista"/>
+        <w:spacing w:after="0" w:line="256" w:lineRule="auto"/>
+        <w:rPr>
+          <w:rFonts w:ascii="Abadi" w:hAnsi="Abadi" w:cs="Times New Roman"/>
+          <w:sz w:val="24"/>
+          <w:szCs w:val="28"/>
+        </w:rPr>
+      </w:pPr>
+    </w:p>
+    <w:p>
+      <w:pPr>
+        <w:pStyle w:val="Prrafodelista"/>
+        <w:spacing w:after="0" w:line="256" w:lineRule="auto"/>
+        <w:rPr>
+          <w:rFonts w:ascii="Abadi" w:hAnsi="Abadi" w:cs="Times New Roman"/>
+          <w:sz w:val="24"/>
+          <w:szCs w:val="28"/>
+        </w:rPr>
+      </w:pPr>
     </w:p>
     <w:sectPr>
       <w:pgSz w:w="12240" w:h="15840"/>
@@ -6226,7 +6537,7 @@
   <w:abstractNum w:abstractNumId="3" w15:restartNumberingAfterBreak="0">
     <w:nsid w:val="2EF10246"/>
     <w:multiLevelType w:val="hybridMultilevel"/>
-    <w:tmpl w:val="610EF1A8"/>
+    <w:tmpl w:val="E22EA89C"/>
     <w:lvl w:ilvl="0" w:tplc="0C0A000F">
       <w:start w:val="1"/>
       <w:numFmt w:val="decimal"/>

</xml_diff>